<commit_message>
Added logic to download spreadsheet and parse named (need to add addresses)
</commit_message>
<xml_diff>
--- a/template/template.docx
+++ b/template/template.docx
@@ -6,106 +6,124 @@
       <w:pPr>
         <w:ind w:left="0"/>
       </w:pPr>
-    </w:p>
-    <w:p>
-      <w:pPr>
-        <w:ind w:left="0"/>
-      </w:pPr>
-    </w:p>
-    <w:p>
-      <w:pPr>
-        <w:ind w:left="0"/>
-      </w:pPr>
-    </w:p>
-    <w:p>
-      <w:pPr>
-        <w:ind w:left="0"/>
-      </w:pPr>
       <w:r>
         <w:rPr>
+          <w:rFonts w:ascii="Alex Brush" w:hAnsi="Alex Brush"/>
           <w:noProof/>
+          <w:sz w:val="22"/>
+          <w:szCs w:val="22"/>
         </w:rPr>
         <mc:AlternateContent>
           <mc:Choice Requires="wps">
             <w:drawing>
-              <wp:anchor distT="0" distB="0" distL="114300" distR="114300" simplePos="0" relativeHeight="251659264" behindDoc="0" locked="0" layoutInCell="1" allowOverlap="1" wp14:anchorId="3B9C14CF" wp14:editId="232F39F5">
+              <wp:anchor distT="45720" distB="45720" distL="114300" distR="114300" simplePos="0" relativeHeight="251663360" behindDoc="0" locked="0" layoutInCell="1" allowOverlap="1" wp14:anchorId="3FA62881" wp14:editId="6D4CCCB6">
                 <wp:simplePos x="0" y="0"/>
                 <wp:positionH relativeFrom="page">
-                  <wp:align>center</wp:align>
+                  <wp:posOffset>-587375</wp:posOffset>
                 </wp:positionH>
                 <wp:positionV relativeFrom="paragraph">
-                  <wp:posOffset>7759</wp:posOffset>
+                  <wp:posOffset>4835525</wp:posOffset>
                 </wp:positionV>
-                <wp:extent cx="1944091" cy="580390"/>
-                <wp:effectExtent l="0" t="0" r="0" b="0"/>
+                <wp:extent cx="2152015" cy="889635"/>
+                <wp:effectExtent l="2540" t="0" r="3175" b="0"/>
                 <wp:wrapNone/>
-                <wp:docPr id="1385072490" name="Text Box 1"/>
-                <wp:cNvGraphicFramePr/>
+                <wp:docPr id="2094025916" name="Text Box 2"/>
+                <wp:cNvGraphicFramePr>
+                  <a:graphicFrameLocks xmlns:a="http://schemas.openxmlformats.org/drawingml/2006/main"/>
+                </wp:cNvGraphicFramePr>
                 <a:graphic xmlns:a="http://schemas.openxmlformats.org/drawingml/2006/main">
                   <a:graphicData uri="http://schemas.microsoft.com/office/word/2010/wordprocessingShape">
                     <wps:wsp>
-                      <wps:cNvSpPr txBox="1"/>
-                      <wps:spPr>
-                        <a:xfrm rot="10800000">
+                      <wps:cNvSpPr txBox="1">
+                        <a:spLocks noChangeArrowheads="1"/>
+                      </wps:cNvSpPr>
+                      <wps:spPr bwMode="auto">
+                        <a:xfrm rot="16200000" flipH="1">
                           <a:off x="0" y="0"/>
-                          <a:ext cx="1944091" cy="580390"/>
+                          <a:ext cx="2152015" cy="889635"/>
                         </a:xfrm>
                         <a:prstGeom prst="rect">
                           <a:avLst/>
                         </a:prstGeom>
                         <a:noFill/>
-                        <a:ln w="6350">
+                        <a:ln w="9525">
                           <a:noFill/>
+                          <a:miter lim="800000"/>
+                          <a:headEnd/>
+                          <a:tailEnd/>
                         </a:ln>
                       </wps:spPr>
                       <wps:txbx>
                         <w:txbxContent>
                           <w:p>
                             <w:pPr>
-                              <w:spacing w:line="276" w:lineRule="auto"/>
-                              <w:ind w:left="0"/>
-                              <w:jc w:val="center"/>
+                              <w:ind w:hanging="4878"/>
                               <w:rPr>
-                                <w:rFonts w:asciiTheme="majorHAnsi" w:hAnsiTheme="majorHAnsi"/>
-                                <w:sz w:val="28"/>
-                                <w:szCs w:val="28"/>
+                                <w:rFonts w:ascii="Alex Brush" w:hAnsi="Alex Brush"/>
+                                <w:b/>
+                                <w:bCs/>
+                                <w:sz w:val="24"/>
+                                <w:szCs w:val="24"/>
                               </w:rPr>
                             </w:pPr>
                             <w:r>
                               <w:rPr>
-                                <w:rFonts w:asciiTheme="majorHAnsi" w:hAnsiTheme="majorHAnsi"/>
-                                <w:sz w:val="28"/>
-                                <w:szCs w:val="28"/>
+                                <w:rFonts w:ascii="Alex Brush" w:hAnsi="Alex Brush"/>
+                                <w:b/>
+                                <w:bCs/>
+                                <w:sz w:val="24"/>
+                                <w:szCs w:val="24"/>
                               </w:rPr>
-                              <w:t xml:space="preserve">1193 Cranston St </w:t>
+                              <w:t xml:space="preserve">1193 Cranston St. </w:t>
                             </w:r>
                           </w:p>
                           <w:p>
                             <w:pPr>
-                              <w:spacing w:line="276" w:lineRule="auto"/>
-                              <w:ind w:left="0"/>
-                              <w:jc w:val="center"/>
+                              <w:ind w:hanging="4878"/>
                               <w:rPr>
-                                <w:rFonts w:asciiTheme="majorHAnsi" w:hAnsiTheme="majorHAnsi"/>
-                                <w:sz w:val="28"/>
-                                <w:szCs w:val="28"/>
+                                <w:rFonts w:ascii="Alex Brush" w:hAnsi="Alex Brush"/>
+                                <w:b/>
+                                <w:bCs/>
+                                <w:sz w:val="24"/>
+                                <w:szCs w:val="24"/>
                               </w:rPr>
                             </w:pPr>
                             <w:r>
                               <w:rPr>
-                                <w:rFonts w:asciiTheme="majorHAnsi" w:hAnsiTheme="majorHAnsi"/>
-                                <w:sz w:val="28"/>
-                                <w:szCs w:val="28"/>
+                                <w:rFonts w:ascii="Alex Brush" w:hAnsi="Alex Brush"/>
+                                <w:b/>
+                                <w:bCs/>
+                                <w:sz w:val="24"/>
+                                <w:szCs w:val="24"/>
                               </w:rPr>
-                              <w:t>Cranston RI, 02920</w:t>
+                              <w:t xml:space="preserve">Cranston, </w:t>
+                            </w:r>
+                          </w:p>
+                          <w:p>
+                            <w:pPr>
+                              <w:ind w:hanging="4878"/>
+                              <w:rPr>
+                                <w:rFonts w:ascii="Alex Brush" w:hAnsi="Alex Brush"/>
+                                <w:b/>
+                                <w:bCs/>
+                                <w:sz w:val="24"/>
+                                <w:szCs w:val="24"/>
+                              </w:rPr>
+                            </w:pPr>
+                            <w:r>
+                              <w:rPr>
+                                <w:rFonts w:ascii="Alex Brush" w:hAnsi="Alex Brush"/>
+                                <w:b/>
+                                <w:bCs/>
+                                <w:sz w:val="24"/>
+                                <w:szCs w:val="24"/>
+                              </w:rPr>
+                              <w:t>Rhode Island 02920</w:t>
                             </w:r>
                           </w:p>
                         </w:txbxContent>
                       </wps:txbx>
-                      <wps:bodyPr rot="0" spcFirstLastPara="0" vertOverflow="overflow" horzOverflow="overflow" vert="horz" wrap="square" lIns="91440" tIns="45720" rIns="91440" bIns="45720" numCol="1" spcCol="0" rtlCol="0" fromWordArt="0" anchor="t" anchorCtr="0" forceAA="0" compatLnSpc="1">
-                        <a:prstTxWarp prst="textNoShape">
-                          <a:avLst/>
-                        </a:prstTxWarp>
+                      <wps:bodyPr rot="0" vert="horz" wrap="square" lIns="91440" tIns="45720" rIns="91440" bIns="45720" anchor="ctr" anchorCtr="0">
                         <a:noAutofit/>
                       </wps:bodyPr>
                     </wps:wsp>
@@ -122,51 +140,77 @@
           </mc:Choice>
           <mc:Fallback>
             <w:pict>
-              <v:shapetype w14:anchorId="3B9C14CF" id="_x0000_t202" coordsize="21600,21600" o:spt="202" path="m,l,21600r21600,l21600,xe">
+              <v:shapetype w14:anchorId="3FA62881" id="_x0000_t202" coordsize="21600,21600" o:spt="202" path="m,l,21600r21600,l21600,xe">
                 <v:stroke joinstyle="miter"/>
                 <v:path gradientshapeok="t" o:connecttype="rect"/>
               </v:shapetype>
-              <v:shape id="Text Box 1" o:spid="_x0000_s1026" type="#_x0000_t202" style="position:absolute;margin-left:0;margin-top:.6pt;width:153.1pt;height:45.7pt;rotation:180;z-index:251659264;visibility:visible;mso-wrap-style:square;mso-width-percent:0;mso-height-percent:0;mso-wrap-distance-left:9pt;mso-wrap-distance-top:0;mso-wrap-distance-right:9pt;mso-wrap-distance-bottom:0;mso-position-horizontal:center;mso-position-horizontal-relative:page;mso-position-vertical:absolute;mso-position-vertical-relative:text;mso-width-percent:0;mso-height-percent:0;mso-width-relative:margin;mso-height-relative:margin;v-text-anchor:top" o:gfxdata="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" filled="f" stroked="f" strokeweight=".5pt">
+              <v:shape id="Text Box 2" o:spid="_x0000_s1026" type="#_x0000_t202" style="position:absolute;margin-left:-46.25pt;margin-top:380.75pt;width:169.45pt;height:70.05pt;rotation:90;flip:x;z-index:251663360;visibility:visible;mso-wrap-style:square;mso-width-percent:0;mso-height-percent:0;mso-wrap-distance-left:9pt;mso-wrap-distance-top:3.6pt;mso-wrap-distance-right:9pt;mso-wrap-distance-bottom:3.6pt;mso-position-horizontal:absolute;mso-position-horizontal-relative:page;mso-position-vertical:absolute;mso-position-vertical-relative:text;mso-width-percent:0;mso-height-percent:0;mso-width-relative:margin;mso-height-relative:margin;v-text-anchor:middle" o:gfxdata="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" filled="f" stroked="f">
                 <v:textbox>
                   <w:txbxContent>
                     <w:p>
                       <w:pPr>
-                        <w:spacing w:line="276" w:lineRule="auto"/>
-                        <w:ind w:left="0"/>
-                        <w:jc w:val="center"/>
+                        <w:ind w:hanging="4878"/>
                         <w:rPr>
-                          <w:rFonts w:asciiTheme="majorHAnsi" w:hAnsiTheme="majorHAnsi"/>
-                          <w:sz w:val="28"/>
-                          <w:szCs w:val="28"/>
+                          <w:rFonts w:ascii="Alex Brush" w:hAnsi="Alex Brush"/>
+                          <w:b/>
+                          <w:bCs/>
+                          <w:sz w:val="24"/>
+                          <w:szCs w:val="24"/>
                         </w:rPr>
                       </w:pPr>
                       <w:r>
                         <w:rPr>
-                          <w:rFonts w:asciiTheme="majorHAnsi" w:hAnsiTheme="majorHAnsi"/>
-                          <w:sz w:val="28"/>
-                          <w:szCs w:val="28"/>
+                          <w:rFonts w:ascii="Alex Brush" w:hAnsi="Alex Brush"/>
+                          <w:b/>
+                          <w:bCs/>
+                          <w:sz w:val="24"/>
+                          <w:szCs w:val="24"/>
                         </w:rPr>
-                        <w:t xml:space="preserve">1193 Cranston St </w:t>
+                        <w:t xml:space="preserve">1193 Cranston St. </w:t>
                       </w:r>
                     </w:p>
                     <w:p>
                       <w:pPr>
-                        <w:spacing w:line="276" w:lineRule="auto"/>
-                        <w:ind w:left="0"/>
-                        <w:jc w:val="center"/>
+                        <w:ind w:hanging="4878"/>
                         <w:rPr>
-                          <w:rFonts w:asciiTheme="majorHAnsi" w:hAnsiTheme="majorHAnsi"/>
-                          <w:sz w:val="28"/>
-                          <w:szCs w:val="28"/>
+                          <w:rFonts w:ascii="Alex Brush" w:hAnsi="Alex Brush"/>
+                          <w:b/>
+                          <w:bCs/>
+                          <w:sz w:val="24"/>
+                          <w:szCs w:val="24"/>
                         </w:rPr>
                       </w:pPr>
                       <w:r>
                         <w:rPr>
-                          <w:rFonts w:asciiTheme="majorHAnsi" w:hAnsiTheme="majorHAnsi"/>
-                          <w:sz w:val="28"/>
-                          <w:szCs w:val="28"/>
+                          <w:rFonts w:ascii="Alex Brush" w:hAnsi="Alex Brush"/>
+                          <w:b/>
+                          <w:bCs/>
+                          <w:sz w:val="24"/>
+                          <w:szCs w:val="24"/>
                         </w:rPr>
-                        <w:t>Cranston RI, 02920</w:t>
+                        <w:t xml:space="preserve">Cranston, </w:t>
+                      </w:r>
+                    </w:p>
+                    <w:p>
+                      <w:pPr>
+                        <w:ind w:hanging="4878"/>
+                        <w:rPr>
+                          <w:rFonts w:ascii="Alex Brush" w:hAnsi="Alex Brush"/>
+                          <w:b/>
+                          <w:bCs/>
+                          <w:sz w:val="24"/>
+                          <w:szCs w:val="24"/>
+                        </w:rPr>
+                      </w:pPr>
+                      <w:r>
+                        <w:rPr>
+                          <w:rFonts w:ascii="Alex Brush" w:hAnsi="Alex Brush"/>
+                          <w:b/>
+                          <w:bCs/>
+                          <w:sz w:val="24"/>
+                          <w:szCs w:val="24"/>
+                        </w:rPr>
+                        <w:t>Rhode Island 02920</w:t>
                       </w:r>
                     </w:p>
                   </w:txbxContent>
@@ -177,314 +221,621 @@
           </mc:Fallback>
         </mc:AlternateContent>
       </w:r>
-    </w:p>
-    <w:p>
-      <w:pPr>
-        <w:ind w:left="0"/>
-      </w:pPr>
-    </w:p>
-    <w:p>
-      <w:pPr>
-        <w:ind w:left="0"/>
-      </w:pPr>
-    </w:p>
-    <w:p>
-      <w:pPr>
-        <w:ind w:left="0"/>
-      </w:pPr>
-    </w:p>
-    <w:p>
-      <w:pPr>
-        <w:ind w:left="0"/>
-      </w:pPr>
-    </w:p>
-    <w:p>
-      <w:pPr>
-        <w:ind w:left="0"/>
-      </w:pPr>
-    </w:p>
-    <w:p>
-      <w:pPr>
-        <w:ind w:left="0"/>
-      </w:pPr>
-    </w:p>
-    <w:p>
-      <w:pPr>
-        <w:ind w:left="0"/>
-      </w:pPr>
-    </w:p>
-    <w:p>
-      <w:pPr>
-        <w:ind w:left="0"/>
-      </w:pPr>
-    </w:p>
-    <w:p>
-      <w:pPr>
-        <w:ind w:left="0"/>
-      </w:pPr>
-    </w:p>
-    <w:p>
-      <w:pPr>
-        <w:ind w:left="0"/>
-      </w:pPr>
-    </w:p>
-    <w:p>
-      <w:pPr>
-        <w:ind w:left="0"/>
-      </w:pPr>
-    </w:p>
-    <w:p>
-      <w:pPr>
-        <w:ind w:left="0"/>
+      <w:r>
         <w:rPr>
-          <w:rFonts w:ascii="Darleston" w:hAnsi="Darleston"/>
-          <w:sz w:val="24"/>
-          <w:szCs w:val="24"/>
+          <w:rFonts w:ascii="Alex Brush" w:hAnsi="Alex Brush"/>
+          <w:noProof/>
+          <w:sz w:val="22"/>
+          <w:szCs w:val="22"/>
         </w:rPr>
-      </w:pPr>
-    </w:p>
-    <w:sdt>
-      <w:sdtPr>
+        <mc:AlternateContent>
+          <mc:Choice Requires="wps">
+            <w:drawing>
+              <wp:anchor distT="45720" distB="45720" distL="114300" distR="114300" simplePos="0" relativeHeight="251661312" behindDoc="0" locked="0" layoutInCell="1" allowOverlap="1" wp14:anchorId="745F8E14" wp14:editId="02C72FF0">
+                <wp:simplePos x="0" y="0"/>
+                <wp:positionH relativeFrom="margin">
+                  <wp:posOffset>342900</wp:posOffset>
+                </wp:positionH>
+                <wp:positionV relativeFrom="paragraph">
+                  <wp:posOffset>1454150</wp:posOffset>
+                </wp:positionV>
+                <wp:extent cx="5034915" cy="2127885"/>
+                <wp:effectExtent l="0" t="0" r="0" b="0"/>
+                <wp:wrapSquare wrapText="bothSides"/>
+                <wp:docPr id="217" name="Text Box 2"/>
+                <wp:cNvGraphicFramePr>
+                  <a:graphicFrameLocks xmlns:a="http://schemas.openxmlformats.org/drawingml/2006/main"/>
+                </wp:cNvGraphicFramePr>
+                <a:graphic xmlns:a="http://schemas.openxmlformats.org/drawingml/2006/main">
+                  <a:graphicData uri="http://schemas.microsoft.com/office/word/2010/wordprocessingShape">
+                    <wps:wsp>
+                      <wps:cNvSpPr txBox="1">
+                        <a:spLocks noChangeArrowheads="1"/>
+                      </wps:cNvSpPr>
+                      <wps:spPr bwMode="auto">
+                        <a:xfrm rot="16200000" flipH="1">
+                          <a:off x="0" y="0"/>
+                          <a:ext cx="5034915" cy="2127885"/>
+                        </a:xfrm>
+                        <a:prstGeom prst="rect">
+                          <a:avLst/>
+                        </a:prstGeom>
+                        <a:noFill/>
+                        <a:ln w="9525">
+                          <a:noFill/>
+                          <a:miter lim="800000"/>
+                          <a:headEnd/>
+                          <a:tailEnd/>
+                        </a:ln>
+                      </wps:spPr>
+                      <wps:txbx>
+                        <w:txbxContent>
+                          <w:p>
+                            <w:pPr>
+                              <w:pStyle w:val="Recipientsname"/>
+                              <w:spacing w:before="360" w:after="240" w:line="240" w:lineRule="auto"/>
+                              <w:ind w:left="2160" w:hanging="2160"/>
+                              <w:jc w:val="center"/>
+                              <w:rPr>
+                                <w:rFonts w:ascii="Alex Brush" w:hAnsi="Alex Brush" w:cs="Arial"/>
+                                <w:sz w:val="40"/>
+                                <w:szCs w:val="40"/>
+                              </w:rPr>
+                            </w:pPr>
+                            <w:sdt>
+                              <w:sdtPr>
+                                <w:rPr>
+                                  <w:rFonts w:ascii="Alex Brush" w:hAnsi="Alex Brush" w:cs="Arial"/>
+                                  <w:sz w:val="40"/>
+                                  <w:szCs w:val="40"/>
+                                </w:rPr>
+                                <w:id w:val="-120231092"/>
+                                <w:placeholder>
+                                  <w:docPart w:val="2629AE0253674A4DAEF8C669430D5A74"/>
+                                </w:placeholder>
+                                <w15:appearance w15:val="hidden"/>
+                              </w:sdtPr>
+                              <w:sdtContent>
+                                <w:r>
+                                  <w:rPr>
+                                    <w:rFonts w:ascii="Alex Brush" w:hAnsi="Alex Brush" w:cs="Arial"/>
+                                    <w:sz w:val="40"/>
+                                    <w:szCs w:val="40"/>
+                                  </w:rPr>
+                                  <w:t>{</w:t>
+                                </w:r>
+                                <w:r>
+                                  <w:rPr>
+                                    <w:rFonts w:ascii="Alex Brush" w:hAnsi="Alex Brush" w:cs="Arial"/>
+                                    <w:sz w:val="40"/>
+                                    <w:szCs w:val="40"/>
+                                  </w:rPr>
+                                  <w:t>{</w:t>
+                                </w:r>
+                                <w:r>
+                                  <w:rPr>
+                                    <w:rFonts w:ascii="Alex Brush" w:hAnsi="Alex Brush" w:cs="Arial"/>
+                                    <w:sz w:val="40"/>
+                                    <w:szCs w:val="40"/>
+                                  </w:rPr>
+                                  <w:t>PREFIX}}</w:t>
+                                </w:r>
+                                <w:r>
+                                  <w:rPr>
+                                    <w:rFonts w:ascii="Alex Brush" w:hAnsi="Alex Brush" w:cs="Arial"/>
+                                    <w:sz w:val="40"/>
+                                    <w:szCs w:val="40"/>
+                                  </w:rPr>
+                                  <w:t xml:space="preserve"> </w:t>
+                                </w:r>
+                                <w:r>
+                                  <w:rPr>
+                                    <w:rFonts w:ascii="Alex Brush" w:hAnsi="Alex Brush" w:cs="Arial"/>
+                                    <w:sz w:val="40"/>
+                                    <w:szCs w:val="40"/>
+                                  </w:rPr>
+                                  <w:t>{{NAME}}</w:t>
+                                </w:r>
+                                <w:r>
+                                  <w:rPr>
+                                    <w:rFonts w:ascii="Alex Brush" w:hAnsi="Alex Brush" w:cs="Arial"/>
+                                    <w:sz w:val="40"/>
+                                    <w:szCs w:val="40"/>
+                                  </w:rPr>
+                                  <w:t xml:space="preserve"> </w:t>
+                                </w:r>
+                              </w:sdtContent>
+                            </w:sdt>
+                            <w:r>
+                              <w:rPr>
+                                <w:rFonts w:ascii="Alex Brush" w:hAnsi="Alex Brush" w:cs="Arial"/>
+                                <w:sz w:val="40"/>
+                                <w:szCs w:val="40"/>
+                              </w:rPr>
+                              <w:t>{{SUFFIX}}</w:t>
+                            </w:r>
+                          </w:p>
+                          <w:p>
+                            <w:pPr>
+                              <w:pStyle w:val="Recipientsname"/>
+                              <w:spacing w:before="360" w:after="240" w:line="240" w:lineRule="auto"/>
+                              <w:ind w:left="2160" w:hanging="2160"/>
+                              <w:jc w:val="center"/>
+                              <w:rPr>
+                                <w:rFonts w:ascii="Alex Brush" w:hAnsi="Alex Brush" w:cs="Arial"/>
+                                <w:sz w:val="40"/>
+                                <w:szCs w:val="40"/>
+                              </w:rPr>
+                            </w:pPr>
+                            <w:r>
+                              <w:rPr>
+                                <w:rFonts w:ascii="Alex Brush" w:hAnsi="Alex Brush" w:cs="Arial"/>
+                                <w:sz w:val="40"/>
+                                <w:szCs w:val="40"/>
+                              </w:rPr>
+                              <w:t>{{ADDRESS1}} {{ADDRESS2}</w:t>
+                            </w:r>
+                            <w:r>
+                              <w:rPr>
+                                <w:rFonts w:ascii="Alex Brush" w:hAnsi="Alex Brush" w:cs="Arial"/>
+                                <w:sz w:val="40"/>
+                                <w:szCs w:val="40"/>
+                              </w:rPr>
+                              <w:t>}</w:t>
+                            </w:r>
+                          </w:p>
+                          <w:p>
+                            <w:pPr>
+                              <w:pStyle w:val="Recipientsaddress"/>
+                              <w:spacing w:before="360" w:after="240" w:line="240" w:lineRule="auto"/>
+                              <w:ind w:left="1440" w:hanging="1440"/>
+                              <w:jc w:val="center"/>
+                              <w:rPr>
+                                <w:rFonts w:ascii="Alex Brush" w:hAnsi="Alex Brush" w:cs="Arial"/>
+                                <w:b/>
+                                <w:bCs/>
+                                <w:sz w:val="40"/>
+                                <w:szCs w:val="40"/>
+                              </w:rPr>
+                            </w:pPr>
+                            <w:sdt>
+                              <w:sdtPr>
+                                <w:rPr>
+                                  <w:rFonts w:ascii="Alex Brush" w:hAnsi="Alex Brush" w:cs="Arial"/>
+                                  <w:b/>
+                                  <w:bCs/>
+                                  <w:sz w:val="40"/>
+                                  <w:szCs w:val="40"/>
+                                </w:rPr>
+                                <w:id w:val="725336483"/>
+                                <w:placeholder>
+                                  <w:docPart w:val="1F05B11565E84728BE7CA8C016741E27"/>
+                                </w:placeholder>
+                                <w15:appearance w15:val="hidden"/>
+                              </w:sdtPr>
+                              <w:sdtContent>
+                                <w:r>
+                                  <w:rPr>
+                                    <w:rFonts w:ascii="Alex Brush" w:hAnsi="Alex Brush" w:cs="Arial"/>
+                                    <w:b/>
+                                    <w:bCs/>
+                                    <w:sz w:val="40"/>
+                                    <w:szCs w:val="40"/>
+                                  </w:rPr>
+                                  <w:t>{{CITY}}, {{STATE}}</w:t>
+                                </w:r>
+                              </w:sdtContent>
+                            </w:sdt>
+                            <w:r>
+                              <w:rPr>
+                                <w:rFonts w:ascii="Alex Brush" w:hAnsi="Alex Brush" w:cs="Arial"/>
+                                <w:b/>
+                                <w:bCs/>
+                                <w:sz w:val="40"/>
+                                <w:szCs w:val="40"/>
+                              </w:rPr>
+                              <w:t xml:space="preserve">  {{ZIP}}</w:t>
+                            </w:r>
+                          </w:p>
+                          <w:p>
+                            <w:pPr>
+                              <w:jc w:val="center"/>
+                              <w:rPr>
+                                <w:b/>
+                                <w:bCs/>
+                                <w:sz w:val="40"/>
+                                <w:szCs w:val="40"/>
+                              </w:rPr>
+                            </w:pPr>
+                          </w:p>
+                        </w:txbxContent>
+                      </wps:txbx>
+                      <wps:bodyPr rot="0" vert="horz" wrap="square" lIns="91440" tIns="45720" rIns="91440" bIns="45720" anchor="ctr" anchorCtr="0">
+                        <a:noAutofit/>
+                      </wps:bodyPr>
+                    </wps:wsp>
+                  </a:graphicData>
+                </a:graphic>
+                <wp14:sizeRelH relativeFrom="margin">
+                  <wp14:pctWidth>0</wp14:pctWidth>
+                </wp14:sizeRelH>
+                <wp14:sizeRelV relativeFrom="margin">
+                  <wp14:pctHeight>0</wp14:pctHeight>
+                </wp14:sizeRelV>
+              </wp:anchor>
+            </w:drawing>
+          </mc:Choice>
+          <mc:Fallback>
+            <w:pict>
+              <v:shape w14:anchorId="745F8E14" id="_x0000_s1027" type="#_x0000_t202" style="position:absolute;margin-left:27pt;margin-top:114.5pt;width:396.45pt;height:167.55pt;rotation:90;flip:x;z-index:251661312;visibility:visible;mso-wrap-style:square;mso-width-percent:0;mso-height-percent:0;mso-wrap-distance-left:9pt;mso-wrap-distance-top:3.6pt;mso-wrap-distance-right:9pt;mso-wrap-distance-bottom:3.6pt;mso-position-horizontal:absolute;mso-position-horizontal-relative:margin;mso-position-vertical:absolute;mso-position-vertical-relative:text;mso-width-percent:0;mso-height-percent:0;mso-width-relative:margin;mso-height-relative:margin;v-text-anchor:middle" o:gfxdata="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" filled="f" stroked="f">
+                <v:textbox>
+                  <w:txbxContent>
+                    <w:p>
+                      <w:pPr>
+                        <w:pStyle w:val="Recipientsname"/>
+                        <w:spacing w:before="360" w:after="240" w:line="240" w:lineRule="auto"/>
+                        <w:ind w:left="2160" w:hanging="2160"/>
+                        <w:jc w:val="center"/>
+                        <w:rPr>
+                          <w:rFonts w:ascii="Alex Brush" w:hAnsi="Alex Brush" w:cs="Arial"/>
+                          <w:sz w:val="40"/>
+                          <w:szCs w:val="40"/>
+                        </w:rPr>
+                      </w:pPr>
+                      <w:sdt>
+                        <w:sdtPr>
+                          <w:rPr>
+                            <w:rFonts w:ascii="Alex Brush" w:hAnsi="Alex Brush" w:cs="Arial"/>
+                            <w:sz w:val="40"/>
+                            <w:szCs w:val="40"/>
+                          </w:rPr>
+                          <w:id w:val="-120231092"/>
+                          <w:placeholder>
+                            <w:docPart w:val="2629AE0253674A4DAEF8C669430D5A74"/>
+                          </w:placeholder>
+                          <w15:appearance w15:val="hidden"/>
+                        </w:sdtPr>
+                        <w:sdtContent>
+                          <w:r>
+                            <w:rPr>
+                              <w:rFonts w:ascii="Alex Brush" w:hAnsi="Alex Brush" w:cs="Arial"/>
+                              <w:sz w:val="40"/>
+                              <w:szCs w:val="40"/>
+                            </w:rPr>
+                            <w:t>{</w:t>
+                          </w:r>
+                          <w:r>
+                            <w:rPr>
+                              <w:rFonts w:ascii="Alex Brush" w:hAnsi="Alex Brush" w:cs="Arial"/>
+                              <w:sz w:val="40"/>
+                              <w:szCs w:val="40"/>
+                            </w:rPr>
+                            <w:t>{</w:t>
+                          </w:r>
+                          <w:r>
+                            <w:rPr>
+                              <w:rFonts w:ascii="Alex Brush" w:hAnsi="Alex Brush" w:cs="Arial"/>
+                              <w:sz w:val="40"/>
+                              <w:szCs w:val="40"/>
+                            </w:rPr>
+                            <w:t>PREFIX}}</w:t>
+                          </w:r>
+                          <w:r>
+                            <w:rPr>
+                              <w:rFonts w:ascii="Alex Brush" w:hAnsi="Alex Brush" w:cs="Arial"/>
+                              <w:sz w:val="40"/>
+                              <w:szCs w:val="40"/>
+                            </w:rPr>
+                            <w:t xml:space="preserve"> </w:t>
+                          </w:r>
+                          <w:r>
+                            <w:rPr>
+                              <w:rFonts w:ascii="Alex Brush" w:hAnsi="Alex Brush" w:cs="Arial"/>
+                              <w:sz w:val="40"/>
+                              <w:szCs w:val="40"/>
+                            </w:rPr>
+                            <w:t>{{NAME}}</w:t>
+                          </w:r>
+                          <w:r>
+                            <w:rPr>
+                              <w:rFonts w:ascii="Alex Brush" w:hAnsi="Alex Brush" w:cs="Arial"/>
+                              <w:sz w:val="40"/>
+                              <w:szCs w:val="40"/>
+                            </w:rPr>
+                            <w:t xml:space="preserve"> </w:t>
+                          </w:r>
+                        </w:sdtContent>
+                      </w:sdt>
+                      <w:r>
+                        <w:rPr>
+                          <w:rFonts w:ascii="Alex Brush" w:hAnsi="Alex Brush" w:cs="Arial"/>
+                          <w:sz w:val="40"/>
+                          <w:szCs w:val="40"/>
+                        </w:rPr>
+                        <w:t>{{SUFFIX}}</w:t>
+                      </w:r>
+                    </w:p>
+                    <w:p>
+                      <w:pPr>
+                        <w:pStyle w:val="Recipientsname"/>
+                        <w:spacing w:before="360" w:after="240" w:line="240" w:lineRule="auto"/>
+                        <w:ind w:left="2160" w:hanging="2160"/>
+                        <w:jc w:val="center"/>
+                        <w:rPr>
+                          <w:rFonts w:ascii="Alex Brush" w:hAnsi="Alex Brush" w:cs="Arial"/>
+                          <w:sz w:val="40"/>
+                          <w:szCs w:val="40"/>
+                        </w:rPr>
+                      </w:pPr>
+                      <w:r>
+                        <w:rPr>
+                          <w:rFonts w:ascii="Alex Brush" w:hAnsi="Alex Brush" w:cs="Arial"/>
+                          <w:sz w:val="40"/>
+                          <w:szCs w:val="40"/>
+                        </w:rPr>
+                        <w:t>{{ADDRESS1}} {{ADDRESS2}</w:t>
+                      </w:r>
+                      <w:r>
+                        <w:rPr>
+                          <w:rFonts w:ascii="Alex Brush" w:hAnsi="Alex Brush" w:cs="Arial"/>
+                          <w:sz w:val="40"/>
+                          <w:szCs w:val="40"/>
+                        </w:rPr>
+                        <w:t>}</w:t>
+                      </w:r>
+                    </w:p>
+                    <w:p>
+                      <w:pPr>
+                        <w:pStyle w:val="Recipientsaddress"/>
+                        <w:spacing w:before="360" w:after="240" w:line="240" w:lineRule="auto"/>
+                        <w:ind w:left="1440" w:hanging="1440"/>
+                        <w:jc w:val="center"/>
+                        <w:rPr>
+                          <w:rFonts w:ascii="Alex Brush" w:hAnsi="Alex Brush" w:cs="Arial"/>
+                          <w:b/>
+                          <w:bCs/>
+                          <w:sz w:val="40"/>
+                          <w:szCs w:val="40"/>
+                        </w:rPr>
+                      </w:pPr>
+                      <w:sdt>
+                        <w:sdtPr>
+                          <w:rPr>
+                            <w:rFonts w:ascii="Alex Brush" w:hAnsi="Alex Brush" w:cs="Arial"/>
+                            <w:b/>
+                            <w:bCs/>
+                            <w:sz w:val="40"/>
+                            <w:szCs w:val="40"/>
+                          </w:rPr>
+                          <w:id w:val="725336483"/>
+                          <w:placeholder>
+                            <w:docPart w:val="1F05B11565E84728BE7CA8C016741E27"/>
+                          </w:placeholder>
+                          <w15:appearance w15:val="hidden"/>
+                        </w:sdtPr>
+                        <w:sdtContent>
+                          <w:r>
+                            <w:rPr>
+                              <w:rFonts w:ascii="Alex Brush" w:hAnsi="Alex Brush" w:cs="Arial"/>
+                              <w:b/>
+                              <w:bCs/>
+                              <w:sz w:val="40"/>
+                              <w:szCs w:val="40"/>
+                            </w:rPr>
+                            <w:t>{{CITY}}, {{STATE}}</w:t>
+                          </w:r>
+                        </w:sdtContent>
+                      </w:sdt>
+                      <w:r>
+                        <w:rPr>
+                          <w:rFonts w:ascii="Alex Brush" w:hAnsi="Alex Brush" w:cs="Arial"/>
+                          <w:b/>
+                          <w:bCs/>
+                          <w:sz w:val="40"/>
+                          <w:szCs w:val="40"/>
+                        </w:rPr>
+                        <w:t xml:space="preserve">  {{ZIP}}</w:t>
+                      </w:r>
+                    </w:p>
+                    <w:p>
+                      <w:pPr>
+                        <w:jc w:val="center"/>
+                        <w:rPr>
+                          <w:b/>
+                          <w:bCs/>
+                          <w:sz w:val="40"/>
+                          <w:szCs w:val="40"/>
+                        </w:rPr>
+                      </w:pPr>
+                    </w:p>
+                  </w:txbxContent>
+                </v:textbox>
+                <w10:wrap type="square" anchorx="margin"/>
+              </v:shape>
+            </w:pict>
+          </mc:Fallback>
+        </mc:AlternateContent>
+      </w:r>
+      <w:r>
+        <w:t xml:space="preserve">                </w:t>
+      </w:r>
+    </w:p>
+    <w:p>
+      <w:pPr>
+        <w:ind w:left="0"/>
+      </w:pPr>
+    </w:p>
+    <w:p>
+      <w:pPr>
+        <w:ind w:left="0"/>
+      </w:pPr>
+    </w:p>
+    <w:p>
+      <w:pPr>
+        <w:ind w:left="0"/>
+      </w:pPr>
+    </w:p>
+    <w:p>
+      <w:pPr>
+        <w:ind w:left="0"/>
+      </w:pPr>
+    </w:p>
+    <w:p>
+      <w:pPr>
+        <w:ind w:left="0"/>
+      </w:pPr>
+    </w:p>
+    <w:p>
+      <w:pPr>
+        <w:ind w:left="0"/>
+      </w:pPr>
+    </w:p>
+    <w:p>
+      <w:pPr>
+        <w:ind w:left="0"/>
+      </w:pPr>
+    </w:p>
+    <w:p>
+      <w:pPr>
+        <w:ind w:left="0"/>
+      </w:pPr>
+    </w:p>
+    <w:p>
+      <w:pPr>
+        <w:ind w:left="0"/>
+      </w:pPr>
+    </w:p>
+    <w:p>
+      <w:pPr>
+        <w:ind w:left="0"/>
+      </w:pPr>
+    </w:p>
+    <w:p>
+      <w:pPr>
+        <w:ind w:left="0"/>
+      </w:pPr>
+    </w:p>
+    <w:p>
+      <w:pPr>
+        <w:ind w:left="0"/>
+      </w:pPr>
+    </w:p>
+    <w:p>
+      <w:pPr>
+        <w:ind w:left="0"/>
+      </w:pPr>
+    </w:p>
+    <w:p>
+      <w:pPr>
+        <w:ind w:left="0"/>
+      </w:pPr>
+    </w:p>
+    <w:p>
+      <w:pPr>
+        <w:ind w:left="0"/>
+      </w:pPr>
+    </w:p>
+    <w:p>
+      <w:pPr>
+        <w:ind w:left="0"/>
+      </w:pPr>
+    </w:p>
+    <w:p>
+      <w:pPr>
+        <w:ind w:left="0"/>
+      </w:pPr>
+    </w:p>
+    <w:p>
+      <w:pPr>
+        <w:ind w:left="0"/>
+      </w:pPr>
+    </w:p>
+    <w:p>
+      <w:pPr>
+        <w:ind w:left="0"/>
+      </w:pPr>
+    </w:p>
+    <w:p>
+      <w:pPr>
+        <w:ind w:left="0"/>
+      </w:pPr>
+    </w:p>
+    <w:p>
+      <w:pPr>
+        <w:ind w:left="0"/>
+      </w:pPr>
+    </w:p>
+    <w:p>
+      <w:pPr>
+        <w:ind w:left="0"/>
+      </w:pPr>
+    </w:p>
+    <w:p>
+      <w:pPr>
+        <w:ind w:left="0"/>
+      </w:pPr>
+    </w:p>
+    <w:p>
+      <w:pPr>
+        <w:ind w:left="0"/>
+      </w:pPr>
+    </w:p>
+    <w:p>
+      <w:pPr>
+        <w:ind w:left="0"/>
+      </w:pPr>
+    </w:p>
+    <w:p>
+      <w:pPr>
+        <w:ind w:left="0"/>
+      </w:pPr>
+    </w:p>
+    <w:p>
+      <w:pPr>
+        <w:ind w:left="0"/>
+      </w:pPr>
+    </w:p>
+    <w:p>
+      <w:pPr>
+        <w:ind w:left="0"/>
+      </w:pPr>
+    </w:p>
+    <w:p>
+      <w:pPr>
+        <w:ind w:left="0"/>
+      </w:pPr>
+    </w:p>
+    <w:p>
+      <w:pPr>
+        <w:ind w:left="0"/>
+      </w:pPr>
+    </w:p>
+    <w:p>
+      <w:pPr>
+        <w:ind w:left="0"/>
+      </w:pPr>
+    </w:p>
+    <w:p>
+      <w:pPr>
+        <w:ind w:left="0"/>
+      </w:pPr>
+    </w:p>
+    <w:p>
+      <w:pPr>
+        <w:ind w:left="0"/>
         <w:rPr>
-          <w:rFonts w:asciiTheme="majorHAnsi" w:hAnsiTheme="majorHAnsi" w:cs="Arial"/>
-          <w:b w:val="0"/>
-          <w:bCs w:val="0"/>
-          <w:sz w:val="36"/>
-          <w:szCs w:val="36"/>
-        </w:rPr>
-        <w:id w:val="-120231092"/>
-        <w:placeholder>
-          <w:docPart w:val="C2995BE1F80B4C9D840582EC9C436555"/>
-        </w:placeholder>
-        <w15:appearance w15:val="hidden"/>
-      </w:sdtPr>
-      <w:sdtContent>
-        <w:p>
-          <w:pPr>
-            <w:pStyle w:val="Recipientsname"/>
-            <w:tabs>
-              <w:tab w:val="left" w:pos="2430"/>
-            </w:tabs>
-            <w:spacing w:before="360" w:after="240"/>
-            <w:ind w:left="720" w:firstLine="2430"/>
-            <w:rPr>
-              <w:rFonts w:asciiTheme="majorHAnsi" w:hAnsiTheme="majorHAnsi" w:cs="Arial"/>
-              <w:b w:val="0"/>
-              <w:bCs w:val="0"/>
-              <w:sz w:val="36"/>
-              <w:szCs w:val="36"/>
-            </w:rPr>
-          </w:pPr>
-        </w:p>
-        <w:p>
-          <w:pPr>
-            <w:pStyle w:val="Recipientsname"/>
-            <w:tabs>
-              <w:tab w:val="left" w:pos="2430"/>
-            </w:tabs>
-            <w:spacing w:before="360" w:after="240"/>
-            <w:ind w:left="720" w:firstLine="2430"/>
-            <w:rPr>
-              <w:rFonts w:asciiTheme="majorHAnsi" w:hAnsiTheme="majorHAnsi" w:cs="Arial"/>
-              <w:b w:val="0"/>
-              <w:bCs w:val="0"/>
-              <w:sz w:val="36"/>
-              <w:szCs w:val="36"/>
-            </w:rPr>
-          </w:pPr>
-        </w:p>
-        <w:p>
-          <w:pPr>
-            <w:pStyle w:val="Recipientsname"/>
-            <w:tabs>
-              <w:tab w:val="left" w:pos="2430"/>
-            </w:tabs>
-            <w:spacing w:before="360" w:after="240"/>
-            <w:ind w:left="720" w:firstLine="2430"/>
-            <w:rPr>
-              <w:rFonts w:asciiTheme="majorHAnsi" w:hAnsiTheme="majorHAnsi" w:cs="Arial"/>
-              <w:b w:val="0"/>
-              <w:bCs w:val="0"/>
-              <w:sz w:val="36"/>
-              <w:szCs w:val="36"/>
-            </w:rPr>
-          </w:pPr>
-          <w:r>
-            <w:rPr>
-              <w:rFonts w:asciiTheme="majorHAnsi" w:hAnsiTheme="majorHAnsi" w:cs="Arial"/>
-              <w:b w:val="0"/>
-              <w:bCs w:val="0"/>
-              <w:sz w:val="36"/>
-              <w:szCs w:val="36"/>
-            </w:rPr>
-            <w:t>{{NAME}}</w:t>
-          </w:r>
-        </w:p>
-      </w:sdtContent>
-    </w:sdt>
-    <w:p>
-      <w:pPr>
-        <w:pStyle w:val="Recipientsaddress"/>
-        <w:spacing w:before="360" w:after="240"/>
-        <w:ind w:left="0" w:firstLine="3150"/>
-        <w:rPr>
-          <w:rFonts w:asciiTheme="majorHAnsi" w:hAnsiTheme="majorHAnsi" w:cs="Arial"/>
+          <w:rFonts w:ascii="Alex Brush" w:hAnsi="Alex Brush"/>
           <w:sz w:val="28"/>
           <w:szCs w:val="28"/>
         </w:rPr>
       </w:pPr>
-      <w:sdt>
-        <w:sdtPr>
-          <w:rPr>
-            <w:rFonts w:asciiTheme="majorHAnsi" w:hAnsiTheme="majorHAnsi" w:cs="Arial"/>
-            <w:sz w:val="28"/>
-            <w:szCs w:val="28"/>
-          </w:rPr>
-          <w:id w:val="1630666782"/>
-          <w:placeholder>
-            <w:docPart w:val="12D8B955745F42708C087E5CCB99F9C0"/>
-          </w:placeholder>
-          <w15:appearance w15:val="hidden"/>
-        </w:sdtPr>
-        <w:sdtContent>
-          <w:r>
-            <w:rPr>
-              <w:rFonts w:asciiTheme="majorHAnsi" w:hAnsiTheme="majorHAnsi" w:cs="Arial"/>
-              <w:sz w:val="28"/>
-              <w:szCs w:val="28"/>
-            </w:rPr>
-            <w:t>{{ADDRESS_1}}</w:t>
-          </w:r>
-        </w:sdtContent>
-      </w:sdt>
       <w:r>
-        <w:rPr>
-          <w:rFonts w:asciiTheme="majorHAnsi" w:hAnsiTheme="majorHAnsi" w:cs="Arial"/>
-          <w:sz w:val="28"/>
-          <w:szCs w:val="28"/>
-        </w:rPr>
-        <w:t xml:space="preserve"> </w:t>
+        <w:t xml:space="preserve">           </w:t>
       </w:r>
-      <w:r>
-        <w:rPr>
-          <w:rFonts w:asciiTheme="majorHAnsi" w:hAnsiTheme="majorHAnsi" w:cs="Arial"/>
-          <w:sz w:val="28"/>
-          <w:szCs w:val="28"/>
-        </w:rPr>
-        <w:t>{{ADDRESS_2}}</w:t>
-      </w:r>
-    </w:p>
-    <w:p>
-      <w:pPr>
-        <w:pStyle w:val="Recipientsaddress"/>
-        <w:spacing w:before="360" w:after="240"/>
-        <w:ind w:left="0" w:firstLine="3150"/>
-        <w:rPr>
-          <w:rFonts w:asciiTheme="majorHAnsi" w:hAnsiTheme="majorHAnsi" w:cs="Arial"/>
-          <w:sz w:val="28"/>
-          <w:szCs w:val="28"/>
-        </w:rPr>
-      </w:pPr>
-      <w:sdt>
-        <w:sdtPr>
-          <w:rPr>
-            <w:rFonts w:asciiTheme="majorHAnsi" w:hAnsiTheme="majorHAnsi" w:cs="Arial"/>
-            <w:sz w:val="28"/>
-            <w:szCs w:val="28"/>
-          </w:rPr>
-          <w:id w:val="725336483"/>
-          <w:placeholder>
-            <w:docPart w:val="9F24F2D94A144612922F389A3D5DB50C"/>
-          </w:placeholder>
-          <w15:appearance w15:val="hidden"/>
-        </w:sdtPr>
-        <w:sdtContent>
-          <w:r>
-            <w:rPr>
-              <w:rFonts w:asciiTheme="majorHAnsi" w:hAnsiTheme="majorHAnsi" w:cs="Arial"/>
-              <w:sz w:val="28"/>
-              <w:szCs w:val="28"/>
-            </w:rPr>
-            <w:t>{{CITY}}, {{STATE}}</w:t>
-          </w:r>
-        </w:sdtContent>
-      </w:sdt>
-      <w:r>
-        <w:rPr>
-          <w:rFonts w:asciiTheme="majorHAnsi" w:hAnsiTheme="majorHAnsi" w:cs="Arial"/>
-          <w:sz w:val="28"/>
-          <w:szCs w:val="28"/>
-        </w:rPr>
-        <w:t xml:space="preserve"> </w:t>
-      </w:r>
-      <w:r>
-        <w:rPr>
-          <w:rFonts w:asciiTheme="majorHAnsi" w:hAnsiTheme="majorHAnsi" w:cs="Arial"/>
-          <w:sz w:val="28"/>
-          <w:szCs w:val="28"/>
-        </w:rPr>
-        <w:t>{{ZIP}</w:t>
-      </w:r>
-      <w:r>
-        <w:rPr>
-          <w:rFonts w:asciiTheme="majorHAnsi" w:hAnsiTheme="majorHAnsi" w:cs="Arial"/>
-          <w:sz w:val="28"/>
-          <w:szCs w:val="28"/>
-        </w:rPr>
-        <w:t>}</w:t>
-      </w:r>
-    </w:p>
-    <w:p>
-      <w:pPr>
-        <w:pStyle w:val="Recipientsaddress"/>
-        <w:spacing w:before="360" w:after="240"/>
-        <w:ind w:left="0" w:firstLine="3150"/>
-        <w:rPr>
-          <w:rFonts w:asciiTheme="majorHAnsi" w:hAnsiTheme="majorHAnsi" w:cs="Arial"/>
-          <w:sz w:val="28"/>
-          <w:szCs w:val="28"/>
-        </w:rPr>
-      </w:pPr>
-    </w:p>
-    <w:p>
-      <w:pPr>
-        <w:pStyle w:val="Recipientsaddress"/>
-        <w:spacing w:before="360" w:after="240"/>
-        <w:ind w:left="0" w:firstLine="3150"/>
-        <w:rPr>
-          <w:rFonts w:asciiTheme="majorHAnsi" w:hAnsiTheme="majorHAnsi" w:cs="Arial"/>
-          <w:sz w:val="28"/>
-          <w:szCs w:val="28"/>
-        </w:rPr>
-      </w:pPr>
-    </w:p>
-    <w:p>
-      <w:pPr>
-        <w:pStyle w:val="Recipientsaddress"/>
-        <w:spacing w:before="360" w:after="240"/>
-        <w:ind w:left="0" w:firstLine="3150"/>
-        <w:rPr>
-          <w:rFonts w:asciiTheme="majorHAnsi" w:hAnsiTheme="majorHAnsi" w:cs="Arial"/>
-          <w:sz w:val="28"/>
-          <w:szCs w:val="28"/>
-        </w:rPr>
-      </w:pPr>
-    </w:p>
-    <w:p>
-      <w:pPr>
-        <w:pStyle w:val="Recipientsaddress"/>
-        <w:spacing w:before="360" w:after="240"/>
-        <w:ind w:left="0"/>
-        <w:rPr>
-          <w:rFonts w:asciiTheme="majorHAnsi" w:hAnsiTheme="majorHAnsi" w:cs="Arial"/>
-          <w:sz w:val="28"/>
-          <w:szCs w:val="28"/>
-        </w:rPr>
-      </w:pPr>
     </w:p>
     <w:sectPr>
-      <w:pgSz w:w="10627" w:h="11160" w:orient="landscape" w:code="20"/>
-      <w:pgMar w:top="619" w:right="173" w:bottom="173" w:left="720" w:header="360" w:footer="360" w:gutter="0"/>
+      <w:pgSz w:w="7560" w:h="11160" w:code="20"/>
+      <w:pgMar w:top="720" w:right="720" w:bottom="720" w:left="720" w:header="360" w:footer="360" w:gutter="0"/>
       <w:cols w:space="720"/>
       <w:docGrid w:linePitch="360"/>
     </w:sectPr>
@@ -1149,9 +1500,8 @@
   </w:latentStyles>
   <w:style w:type="paragraph" w:default="1" w:styleId="Normal">
     <w:name w:val="Normal"/>
-    <w:semiHidden/>
     <w:qFormat/>
-    <w:rsid w:val="008721A1"/>
+    <w:rsid w:val="00926D12"/>
     <w:pPr>
       <w:ind w:left="5328"/>
     </w:pPr>
@@ -1344,7 +1694,7 @@
   <w:docParts>
     <w:docPart>
       <w:docPartPr>
-        <w:name w:val="C2995BE1F80B4C9D840582EC9C436555"/>
+        <w:name w:val="2629AE0253674A4DAEF8C669430D5A74"/>
         <w:category>
           <w:name w:val="General"/>
           <w:gallery w:val="placeholder"/>
@@ -1355,12 +1705,12 @@
         <w:behaviors>
           <w:behavior w:val="content"/>
         </w:behaviors>
-        <w:guid w:val="{945AF541-914F-485D-BE51-FF0F390821B4}"/>
+        <w:guid w:val="{0AA3FE12-5AD8-485E-9832-D411605BD1B0}"/>
       </w:docPartPr>
       <w:docPartBody>
         <w:p>
           <w:pPr>
-            <w:pStyle w:val="C2995BE1F80B4C9D840582EC9C436555"/>
+            <w:pStyle w:val="2629AE0253674A4DAEF8C669430D5A74"/>
           </w:pPr>
           <w:r>
             <w:t>Recipient name</w:t>
@@ -1370,7 +1720,7 @@
     </w:docPart>
     <w:docPart>
       <w:docPartPr>
-        <w:name w:val="12D8B955745F42708C087E5CCB99F9C0"/>
+        <w:name w:val="1F05B11565E84728BE7CA8C016741E27"/>
         <w:category>
           <w:name w:val="General"/>
           <w:gallery w:val="placeholder"/>
@@ -1381,38 +1731,12 @@
         <w:behaviors>
           <w:behavior w:val="content"/>
         </w:behaviors>
-        <w:guid w:val="{0E508054-B354-4710-8006-EC79EF785BDB}"/>
+        <w:guid w:val="{4C02997A-08E2-40EF-AFE8-D2D27AAD0DE7}"/>
       </w:docPartPr>
       <w:docPartBody>
         <w:p>
           <w:pPr>
-            <w:pStyle w:val="12D8B955745F42708C087E5CCB99F9C0"/>
-          </w:pPr>
-          <w:r>
-            <w:t>Street Address</w:t>
-          </w:r>
-        </w:p>
-      </w:docPartBody>
-    </w:docPart>
-    <w:docPart>
-      <w:docPartPr>
-        <w:name w:val="9F24F2D94A144612922F389A3D5DB50C"/>
-        <w:category>
-          <w:name w:val="General"/>
-          <w:gallery w:val="placeholder"/>
-        </w:category>
-        <w:types>
-          <w:type w:val="bbPlcHdr"/>
-        </w:types>
-        <w:behaviors>
-          <w:behavior w:val="content"/>
-        </w:behaviors>
-        <w:guid w:val="{624EFF57-0E73-4824-8A8E-DB33924C0B8B}"/>
-      </w:docPartPr>
-      <w:docPartBody>
-        <w:p>
-          <w:pPr>
-            <w:pStyle w:val="9F24F2D94A144612922F389A3D5DB50C"/>
+            <w:pStyle w:val="1F05B11565E84728BE7CA8C016741E27"/>
           </w:pPr>
           <w:r>
             <w:t>City, State</w:t>
@@ -1461,13 +1785,12 @@
     <w:pitch w:val="variable"/>
     <w:sig w:usb0="E0002EFF" w:usb1="C000785B" w:usb2="00000009" w:usb3="00000000" w:csb0="000001FF" w:csb1="00000000"/>
   </w:font>
-  <w:font w:name="Darleston">
-    <w:panose1 w:val="02000000000000000000"/>
+  <w:font w:name="Alex Brush">
+    <w:panose1 w:val="02000400000000000000"/>
     <w:charset w:val="00"/>
-    <w:family w:val="modern"/>
-    <w:notTrueType/>
+    <w:family w:val="auto"/>
     <w:pitch w:val="variable"/>
-    <w:sig w:usb0="80000027" w:usb1="4000000A" w:usb2="00000000" w:usb3="00000000" w:csb0="00000001" w:csb1="00000000"/>
+    <w:sig w:usb0="800000AF" w:usb1="5000204A" w:usb2="00000000" w:usb3="00000000" w:csb0="00000011" w:csb1="00000000"/>
   </w:font>
   <w:font w:name="Calibri">
     <w:panose1 w:val="020F0502020204030204"/>
@@ -1502,21 +1825,59 @@
   </w:compat>
   <w:rsids>
     <w:rsidRoot w:val="00257348"/>
+    <w:rsid w:val="00001CCC"/>
+    <w:rsid w:val="00055785"/>
+    <w:rsid w:val="00057558"/>
+    <w:rsid w:val="000D4386"/>
+    <w:rsid w:val="000F0A88"/>
+    <w:rsid w:val="001317C7"/>
+    <w:rsid w:val="00147936"/>
+    <w:rsid w:val="0015177C"/>
     <w:rsid w:val="00202DDD"/>
     <w:rsid w:val="00257348"/>
+    <w:rsid w:val="002A256D"/>
     <w:rsid w:val="002E3D87"/>
+    <w:rsid w:val="002F6604"/>
+    <w:rsid w:val="00311FA4"/>
+    <w:rsid w:val="00386BC3"/>
     <w:rsid w:val="003D2239"/>
     <w:rsid w:val="0046510D"/>
+    <w:rsid w:val="004D154E"/>
+    <w:rsid w:val="00540B6A"/>
     <w:rsid w:val="0059042A"/>
+    <w:rsid w:val="005A7783"/>
     <w:rsid w:val="005E3C27"/>
+    <w:rsid w:val="006211B7"/>
+    <w:rsid w:val="00622484"/>
+    <w:rsid w:val="00645926"/>
     <w:rsid w:val="00660C94"/>
     <w:rsid w:val="00664048"/>
     <w:rsid w:val="00672FC8"/>
     <w:rsid w:val="00690BDE"/>
+    <w:rsid w:val="00721E59"/>
+    <w:rsid w:val="00776532"/>
+    <w:rsid w:val="007915D9"/>
     <w:rsid w:val="007C346D"/>
+    <w:rsid w:val="00833DAD"/>
+    <w:rsid w:val="008D50BE"/>
+    <w:rsid w:val="00936A77"/>
+    <w:rsid w:val="00995D48"/>
+    <w:rsid w:val="00B11B9D"/>
+    <w:rsid w:val="00BA3447"/>
+    <w:rsid w:val="00BD60EE"/>
+    <w:rsid w:val="00C03948"/>
+    <w:rsid w:val="00C61CAA"/>
+    <w:rsid w:val="00C734E9"/>
     <w:rsid w:val="00CA0731"/>
+    <w:rsid w:val="00CC33B3"/>
+    <w:rsid w:val="00D54656"/>
+    <w:rsid w:val="00DC026A"/>
+    <w:rsid w:val="00E12A30"/>
     <w:rsid w:val="00E650BE"/>
+    <w:rsid w:val="00E75864"/>
     <w:rsid w:val="00E935B1"/>
+    <w:rsid w:val="00ED6F66"/>
+    <w:rsid w:val="00EF3337"/>
     <w:rsid w:val="00F17C8C"/>
     <w:rsid w:val="00F907CE"/>
     <w:rsid w:val="00F91346"/>
@@ -1970,14 +2331,13 @@
     <w:semiHidden/>
     <w:unhideWhenUsed/>
   </w:style>
-  <w:style w:type="paragraph" w:customStyle="1" w:styleId="C2995BE1F80B4C9D840582EC9C436555">
-    <w:name w:val="C2995BE1F80B4C9D840582EC9C436555"/>
+  <w:style w:type="paragraph" w:customStyle="1" w:styleId="2629AE0253674A4DAEF8C669430D5A74">
+    <w:name w:val="2629AE0253674A4DAEF8C669430D5A74"/>
+    <w:rsid w:val="00CC33B3"/>
   </w:style>
-  <w:style w:type="paragraph" w:customStyle="1" w:styleId="12D8B955745F42708C087E5CCB99F9C0">
-    <w:name w:val="12D8B955745F42708C087E5CCB99F9C0"/>
-  </w:style>
-  <w:style w:type="paragraph" w:customStyle="1" w:styleId="9F24F2D94A144612922F389A3D5DB50C">
-    <w:name w:val="9F24F2D94A144612922F389A3D5DB50C"/>
+  <w:style w:type="paragraph" w:customStyle="1" w:styleId="1F05B11565E84728BE7CA8C016741E27">
+    <w:name w:val="1F05B11565E84728BE7CA8C016741E27"/>
+    <w:rsid w:val="00CC33B3"/>
   </w:style>
 </w:styles>
 </file>
@@ -2211,12 +2571,7 @@
 </file>
 
 <file path=customXml/item2.xml><?xml version="1.0" encoding="utf-8"?>
-<?mso-contentType ?>
-<FormTemplates xmlns="http://schemas.microsoft.com/sharepoint/v3/contenttype/forms">
-  <Display>DocumentLibraryForm</Display>
-  <Edit>DocumentLibraryForm</Edit>
-  <New>DocumentLibraryForm</New>
-</FormTemplates>
+<b:Sources xmlns:b="http://schemas.openxmlformats.org/officeDocument/2006/bibliography" xmlns="http://schemas.openxmlformats.org/officeDocument/2006/bibliography" SelectedStyle="/APASixthEditionOfficeOnline.xsl" StyleName="APA" Version="6"/>
 </file>
 
 <file path=customXml/item3.xml><?xml version="1.0" encoding="utf-8"?>
@@ -2520,7 +2875,12 @@
 </file>
 
 <file path=customXml/item4.xml><?xml version="1.0" encoding="utf-8"?>
-<b:Sources xmlns:b="http://schemas.openxmlformats.org/officeDocument/2006/bibliography" xmlns="http://schemas.openxmlformats.org/officeDocument/2006/bibliography" SelectedStyle="/APASixthEditionOfficeOnline.xsl" StyleName="APA" Version="6"/>
+<?mso-contentType ?>
+<FormTemplates xmlns="http://schemas.microsoft.com/sharepoint/v3/contenttype/forms">
+  <Display>DocumentLibraryForm</Display>
+  <Edit>DocumentLibraryForm</Edit>
+  <New>DocumentLibraryForm</New>
+</FormTemplates>
 </file>
 
 <file path=customXml/itemProps1.xml><?xml version="1.0" encoding="utf-8"?>
@@ -2536,9 +2896,9 @@
 </file>
 
 <file path=customXml/itemProps2.xml><?xml version="1.0" encoding="utf-8"?>
-<ds:datastoreItem xmlns:ds="http://schemas.openxmlformats.org/officeDocument/2006/customXml" ds:itemID="{3D38D179-F73C-473D-ADD3-F3669ABFE33B}">
+<ds:datastoreItem xmlns:ds="http://schemas.openxmlformats.org/officeDocument/2006/customXml" ds:itemID="{88A51025-756F-45B1-8E22-EE862B7723FD}">
   <ds:schemaRefs>
-    <ds:schemaRef ds:uri="http://schemas.microsoft.com/sharepoint/v3/contenttype/forms"/>
+    <ds:schemaRef ds:uri="http://schemas.openxmlformats.org/officeDocument/2006/bibliography"/>
   </ds:schemaRefs>
 </ds:datastoreItem>
 </file>
@@ -2565,9 +2925,9 @@
 </file>
 
 <file path=customXml/itemProps4.xml><?xml version="1.0" encoding="utf-8"?>
-<ds:datastoreItem xmlns:ds="http://schemas.openxmlformats.org/officeDocument/2006/customXml" ds:itemID="{88A51025-756F-45B1-8E22-EE862B7723FD}">
+<ds:datastoreItem xmlns:ds="http://schemas.openxmlformats.org/officeDocument/2006/customXml" ds:itemID="{3D38D179-F73C-473D-ADD3-F3669ABFE33B}">
   <ds:schemaRefs>
-    <ds:schemaRef ds:uri="http://schemas.openxmlformats.org/officeDocument/2006/bibliography"/>
+    <ds:schemaRef ds:uri="http://schemas.microsoft.com/sharepoint/v3/contenttype/forms"/>
   </ds:schemaRefs>
 </ds:datastoreItem>
 </file>

</xml_diff>

<commit_message>
Adjusted template and re-worked logic
</commit_message>
<xml_diff>
--- a/template/template.docx
+++ b/template/template.docx
@@ -2,6 +2,49 @@
 <file path=word/document.xml><?xml version="1.0" encoding="utf-8"?>
 <w:document xmlns:wpc="http://schemas.microsoft.com/office/word/2010/wordprocessingCanvas" xmlns:cx="http://schemas.microsoft.com/office/drawing/2014/chartex" xmlns:cx1="http://schemas.microsoft.com/office/drawing/2015/9/8/chartex" xmlns:cx2="http://schemas.microsoft.com/office/drawing/2015/10/21/chartex" xmlns:cx3="http://schemas.microsoft.com/office/drawing/2016/5/9/chartex" xmlns:cx4="http://schemas.microsoft.com/office/drawing/2016/5/10/chartex" xmlns:cx5="http://schemas.microsoft.com/office/drawing/2016/5/11/chartex" xmlns:cx6="http://schemas.microsoft.com/office/drawing/2016/5/12/chartex" xmlns:cx7="http://schemas.microsoft.com/office/drawing/2016/5/13/chartex" xmlns:cx8="http://schemas.microsoft.com/office/drawing/2016/5/14/chartex" xmlns:mc="http://schemas.openxmlformats.org/markup-compatibility/2006" xmlns:aink="http://schemas.microsoft.com/office/drawing/2016/ink" xmlns:am3d="http://schemas.microsoft.com/office/drawing/2017/model3d" xmlns:o="urn:schemas-microsoft-com:office:office" xmlns:oel="http://schemas.microsoft.com/office/2019/extlst" xmlns:r="http://schemas.openxmlformats.org/officeDocument/2006/relationships" xmlns:m="http://schemas.openxmlformats.org/officeDocument/2006/math" xmlns:v="urn:schemas-microsoft-com:vml" xmlns:wp14="http://schemas.microsoft.com/office/word/2010/wordprocessingDrawing" xmlns:wp="http://schemas.openxmlformats.org/drawingml/2006/wordprocessingDrawing" xmlns:w10="urn:schemas-microsoft-com:office:word" xmlns:w="http://schemas.openxmlformats.org/wordprocessingml/2006/main" xmlns:w14="http://schemas.microsoft.com/office/word/2010/wordml" xmlns:w15="http://schemas.microsoft.com/office/word/2012/wordml" xmlns:w16cex="http://schemas.microsoft.com/office/word/2018/wordml/cex" xmlns:w16cid="http://schemas.microsoft.com/office/word/2016/wordml/cid" xmlns:w16="http://schemas.microsoft.com/office/word/2018/wordml" xmlns:w16sdtdh="http://schemas.microsoft.com/office/word/2020/wordml/sdtdatahash" xmlns:w16se="http://schemas.microsoft.com/office/word/2015/wordml/symex" xmlns:wpg="http://schemas.microsoft.com/office/word/2010/wordprocessingGroup" xmlns:wpi="http://schemas.microsoft.com/office/word/2010/wordprocessingInk" xmlns:wne="http://schemas.microsoft.com/office/word/2006/wordml" xmlns:wps="http://schemas.microsoft.com/office/word/2010/wordprocessingShape" mc:Ignorable="w14 w15 w16se w16cid w16 w16cex w16sdtdh wp14">
   <w:body>
+    <w:p>
+      <w:pPr>
+        <w:ind w:left="0"/>
+      </w:pPr>
+      <w:r>
+        <w:t xml:space="preserve">                </w:t>
+      </w:r>
+    </w:p>
+    <w:p>
+      <w:pPr>
+        <w:ind w:left="0"/>
+      </w:pPr>
+    </w:p>
+    <w:p>
+      <w:pPr>
+        <w:ind w:left="0"/>
+      </w:pPr>
+    </w:p>
+    <w:p>
+      <w:pPr>
+        <w:ind w:left="0"/>
+      </w:pPr>
+    </w:p>
+    <w:p>
+      <w:pPr>
+        <w:ind w:left="0"/>
+      </w:pPr>
+    </w:p>
+    <w:p>
+      <w:pPr>
+        <w:ind w:left="0"/>
+      </w:pPr>
+    </w:p>
+    <w:p>
+      <w:pPr>
+        <w:ind w:left="0"/>
+      </w:pPr>
+    </w:p>
+    <w:p>
+      <w:pPr>
+        <w:ind w:left="0"/>
+      </w:pPr>
+    </w:p>
     <w:p>
       <w:pPr>
         <w:ind w:left="0"/>
@@ -16,231 +59,16 @@
         <mc:AlternateContent>
           <mc:Choice Requires="wps">
             <w:drawing>
-              <wp:anchor distT="45720" distB="45720" distL="114300" distR="114300" simplePos="0" relativeHeight="251663360" behindDoc="0" locked="0" layoutInCell="1" allowOverlap="1" wp14:anchorId="3FA62881" wp14:editId="6D4CCCB6">
+              <wp:anchor distT="45720" distB="45720" distL="114300" distR="114300" simplePos="0" relativeHeight="251661312" behindDoc="0" locked="0" layoutInCell="1" allowOverlap="1" wp14:anchorId="745F8E14" wp14:editId="711B1DF1">
                 <wp:simplePos x="0" y="0"/>
-                <wp:positionH relativeFrom="page">
-                  <wp:posOffset>-587375</wp:posOffset>
+                <wp:positionH relativeFrom="margin">
+                  <wp:posOffset>298450</wp:posOffset>
                 </wp:positionH>
                 <wp:positionV relativeFrom="paragraph">
-                  <wp:posOffset>4835525</wp:posOffset>
+                  <wp:posOffset>57150</wp:posOffset>
                 </wp:positionV>
-                <wp:extent cx="2152015" cy="889635"/>
-                <wp:effectExtent l="2540" t="0" r="3175" b="0"/>
-                <wp:wrapNone/>
-                <wp:docPr id="2094025916" name="Text Box 2"/>
-                <wp:cNvGraphicFramePr>
-                  <a:graphicFrameLocks xmlns:a="http://schemas.openxmlformats.org/drawingml/2006/main"/>
-                </wp:cNvGraphicFramePr>
-                <a:graphic xmlns:a="http://schemas.openxmlformats.org/drawingml/2006/main">
-                  <a:graphicData uri="http://schemas.microsoft.com/office/word/2010/wordprocessingShape">
-                    <wps:wsp>
-                      <wps:cNvSpPr txBox="1">
-                        <a:spLocks noChangeArrowheads="1"/>
-                      </wps:cNvSpPr>
-                      <wps:spPr bwMode="auto">
-                        <a:xfrm rot="16200000" flipH="1">
-                          <a:off x="0" y="0"/>
-                          <a:ext cx="2152015" cy="889635"/>
-                        </a:xfrm>
-                        <a:prstGeom prst="rect">
-                          <a:avLst/>
-                        </a:prstGeom>
-                        <a:noFill/>
-                        <a:ln w="9525">
-                          <a:noFill/>
-                          <a:miter lim="800000"/>
-                          <a:headEnd/>
-                          <a:tailEnd/>
-                        </a:ln>
-                      </wps:spPr>
-                      <wps:txbx>
-                        <w:txbxContent>
-                          <w:p>
-                            <w:pPr>
-                              <w:ind w:hanging="4878"/>
-                              <w:rPr>
-                                <w:rFonts w:ascii="Alex Brush" w:hAnsi="Alex Brush"/>
-                                <w:b/>
-                                <w:bCs/>
-                                <w:sz w:val="24"/>
-                                <w:szCs w:val="24"/>
-                              </w:rPr>
-                            </w:pPr>
-                            <w:r>
-                              <w:rPr>
-                                <w:rFonts w:ascii="Alex Brush" w:hAnsi="Alex Brush"/>
-                                <w:b/>
-                                <w:bCs/>
-                                <w:sz w:val="24"/>
-                                <w:szCs w:val="24"/>
-                              </w:rPr>
-                              <w:t xml:space="preserve">1193 Cranston St. </w:t>
-                            </w:r>
-                          </w:p>
-                          <w:p>
-                            <w:pPr>
-                              <w:ind w:hanging="4878"/>
-                              <w:rPr>
-                                <w:rFonts w:ascii="Alex Brush" w:hAnsi="Alex Brush"/>
-                                <w:b/>
-                                <w:bCs/>
-                                <w:sz w:val="24"/>
-                                <w:szCs w:val="24"/>
-                              </w:rPr>
-                            </w:pPr>
-                            <w:r>
-                              <w:rPr>
-                                <w:rFonts w:ascii="Alex Brush" w:hAnsi="Alex Brush"/>
-                                <w:b/>
-                                <w:bCs/>
-                                <w:sz w:val="24"/>
-                                <w:szCs w:val="24"/>
-                              </w:rPr>
-                              <w:t xml:space="preserve">Cranston, </w:t>
-                            </w:r>
-                          </w:p>
-                          <w:p>
-                            <w:pPr>
-                              <w:ind w:hanging="4878"/>
-                              <w:rPr>
-                                <w:rFonts w:ascii="Alex Brush" w:hAnsi="Alex Brush"/>
-                                <w:b/>
-                                <w:bCs/>
-                                <w:sz w:val="24"/>
-                                <w:szCs w:val="24"/>
-                              </w:rPr>
-                            </w:pPr>
-                            <w:r>
-                              <w:rPr>
-                                <w:rFonts w:ascii="Alex Brush" w:hAnsi="Alex Brush"/>
-                                <w:b/>
-                                <w:bCs/>
-                                <w:sz w:val="24"/>
-                                <w:szCs w:val="24"/>
-                              </w:rPr>
-                              <w:t>Rhode Island 02920</w:t>
-                            </w:r>
-                          </w:p>
-                        </w:txbxContent>
-                      </wps:txbx>
-                      <wps:bodyPr rot="0" vert="horz" wrap="square" lIns="91440" tIns="45720" rIns="91440" bIns="45720" anchor="ctr" anchorCtr="0">
-                        <a:noAutofit/>
-                      </wps:bodyPr>
-                    </wps:wsp>
-                  </a:graphicData>
-                </a:graphic>
-                <wp14:sizeRelH relativeFrom="margin">
-                  <wp14:pctWidth>0</wp14:pctWidth>
-                </wp14:sizeRelH>
-                <wp14:sizeRelV relativeFrom="margin">
-                  <wp14:pctHeight>0</wp14:pctHeight>
-                </wp14:sizeRelV>
-              </wp:anchor>
-            </w:drawing>
-          </mc:Choice>
-          <mc:Fallback>
-            <w:pict>
-              <v:shapetype w14:anchorId="3FA62881" id="_x0000_t202" coordsize="21600,21600" o:spt="202" path="m,l,21600r21600,l21600,xe">
-                <v:stroke joinstyle="miter"/>
-                <v:path gradientshapeok="t" o:connecttype="rect"/>
-              </v:shapetype>
-              <v:shape id="Text Box 2" o:spid="_x0000_s1026" type="#_x0000_t202" style="position:absolute;margin-left:-46.25pt;margin-top:380.75pt;width:169.45pt;height:70.05pt;rotation:90;flip:x;z-index:251663360;visibility:visible;mso-wrap-style:square;mso-width-percent:0;mso-height-percent:0;mso-wrap-distance-left:9pt;mso-wrap-distance-top:3.6pt;mso-wrap-distance-right:9pt;mso-wrap-distance-bottom:3.6pt;mso-position-horizontal:absolute;mso-position-horizontal-relative:page;mso-position-vertical:absolute;mso-position-vertical-relative:text;mso-width-percent:0;mso-height-percent:0;mso-width-relative:margin;mso-height-relative:margin;v-text-anchor:middle" o:gfxdata="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" filled="f" stroked="f">
-                <v:textbox>
-                  <w:txbxContent>
-                    <w:p>
-                      <w:pPr>
-                        <w:ind w:hanging="4878"/>
-                        <w:rPr>
-                          <w:rFonts w:ascii="Alex Brush" w:hAnsi="Alex Brush"/>
-                          <w:b/>
-                          <w:bCs/>
-                          <w:sz w:val="24"/>
-                          <w:szCs w:val="24"/>
-                        </w:rPr>
-                      </w:pPr>
-                      <w:r>
-                        <w:rPr>
-                          <w:rFonts w:ascii="Alex Brush" w:hAnsi="Alex Brush"/>
-                          <w:b/>
-                          <w:bCs/>
-                          <w:sz w:val="24"/>
-                          <w:szCs w:val="24"/>
-                        </w:rPr>
-                        <w:t xml:space="preserve">1193 Cranston St. </w:t>
-                      </w:r>
-                    </w:p>
-                    <w:p>
-                      <w:pPr>
-                        <w:ind w:hanging="4878"/>
-                        <w:rPr>
-                          <w:rFonts w:ascii="Alex Brush" w:hAnsi="Alex Brush"/>
-                          <w:b/>
-                          <w:bCs/>
-                          <w:sz w:val="24"/>
-                          <w:szCs w:val="24"/>
-                        </w:rPr>
-                      </w:pPr>
-                      <w:r>
-                        <w:rPr>
-                          <w:rFonts w:ascii="Alex Brush" w:hAnsi="Alex Brush"/>
-                          <w:b/>
-                          <w:bCs/>
-                          <w:sz w:val="24"/>
-                          <w:szCs w:val="24"/>
-                        </w:rPr>
-                        <w:t xml:space="preserve">Cranston, </w:t>
-                      </w:r>
-                    </w:p>
-                    <w:p>
-                      <w:pPr>
-                        <w:ind w:hanging="4878"/>
-                        <w:rPr>
-                          <w:rFonts w:ascii="Alex Brush" w:hAnsi="Alex Brush"/>
-                          <w:b/>
-                          <w:bCs/>
-                          <w:sz w:val="24"/>
-                          <w:szCs w:val="24"/>
-                        </w:rPr>
-                      </w:pPr>
-                      <w:r>
-                        <w:rPr>
-                          <w:rFonts w:ascii="Alex Brush" w:hAnsi="Alex Brush"/>
-                          <w:b/>
-                          <w:bCs/>
-                          <w:sz w:val="24"/>
-                          <w:szCs w:val="24"/>
-                        </w:rPr>
-                        <w:t>Rhode Island 02920</w:t>
-                      </w:r>
-                    </w:p>
-                  </w:txbxContent>
-                </v:textbox>
-                <w10:wrap anchorx="page"/>
-              </v:shape>
-            </w:pict>
-          </mc:Fallback>
-        </mc:AlternateContent>
-      </w:r>
-      <w:r>
-        <w:rPr>
-          <w:rFonts w:ascii="Alex Brush" w:hAnsi="Alex Brush"/>
-          <w:noProof/>
-          <w:sz w:val="22"/>
-          <w:szCs w:val="22"/>
-        </w:rPr>
-        <mc:AlternateContent>
-          <mc:Choice Requires="wps">
-            <w:drawing>
-              <wp:anchor distT="45720" distB="45720" distL="114300" distR="114300" simplePos="0" relativeHeight="251661312" behindDoc="0" locked="0" layoutInCell="1" allowOverlap="1" wp14:anchorId="745F8E14" wp14:editId="02C72FF0">
-                <wp:simplePos x="0" y="0"/>
-                <wp:positionH relativeFrom="margin">
-                  <wp:posOffset>342900</wp:posOffset>
-                </wp:positionH>
-                <wp:positionV relativeFrom="paragraph">
-                  <wp:posOffset>1454150</wp:posOffset>
-                </wp:positionV>
-                <wp:extent cx="5034915" cy="2127885"/>
-                <wp:effectExtent l="0" t="0" r="0" b="0"/>
+                <wp:extent cx="5034915" cy="2622550"/>
+                <wp:effectExtent l="0" t="0" r="317" b="0"/>
                 <wp:wrapSquare wrapText="bothSides"/>
                 <wp:docPr id="217" name="Text Box 2"/>
                 <wp:cNvGraphicFramePr>
@@ -255,7 +83,7 @@
                       <wps:spPr bwMode="auto">
                         <a:xfrm rot="16200000" flipH="1">
                           <a:off x="0" y="0"/>
-                          <a:ext cx="5034915" cy="2127885"/>
+                          <a:ext cx="5034915" cy="2622550"/>
                         </a:xfrm>
                         <a:prstGeom prst="rect">
                           <a:avLst/>
@@ -273,8 +101,8 @@
                           <w:p>
                             <w:pPr>
                               <w:pStyle w:val="Recipientsname"/>
-                              <w:spacing w:before="360" w:after="240" w:line="240" w:lineRule="auto"/>
-                              <w:ind w:left="2160" w:hanging="2160"/>
+                              <w:spacing w:before="100" w:beforeAutospacing="1" w:after="100" w:afterAutospacing="1" w:line="216" w:lineRule="auto"/>
+                              <w:ind w:left="0"/>
                               <w:jc w:val="center"/>
                               <w:rPr>
                                 <w:rFonts w:ascii="Alex Brush" w:hAnsi="Alex Brush" w:cs="Arial"/>
@@ -282,84 +110,278 @@
                                 <w:szCs w:val="40"/>
                               </w:rPr>
                             </w:pPr>
-                            <w:sdt>
-                              <w:sdtPr>
-                                <w:rPr>
-                                  <w:rFonts w:ascii="Alex Brush" w:hAnsi="Alex Brush" w:cs="Arial"/>
-                                  <w:sz w:val="40"/>
-                                  <w:szCs w:val="40"/>
-                                </w:rPr>
-                                <w:id w:val="-120231092"/>
-                                <w:placeholder>
-                                  <w:docPart w:val="2629AE0253674A4DAEF8C669430D5A74"/>
-                                </w:placeholder>
-                                <w15:appearance w15:val="hidden"/>
-                              </w:sdtPr>
-                              <w:sdtContent>
-                                <w:r>
-                                  <w:rPr>
-                                    <w:rFonts w:ascii="Alex Brush" w:hAnsi="Alex Brush" w:cs="Arial"/>
-                                    <w:sz w:val="40"/>
-                                    <w:szCs w:val="40"/>
-                                  </w:rPr>
-                                  <w:t>{</w:t>
-                                </w:r>
-                                <w:r>
-                                  <w:rPr>
-                                    <w:rFonts w:ascii="Alex Brush" w:hAnsi="Alex Brush" w:cs="Arial"/>
-                                    <w:sz w:val="40"/>
-                                    <w:szCs w:val="40"/>
-                                  </w:rPr>
-                                  <w:t>{</w:t>
-                                </w:r>
-                                <w:r>
-                                  <w:rPr>
-                                    <w:rFonts w:ascii="Alex Brush" w:hAnsi="Alex Brush" w:cs="Arial"/>
-                                    <w:sz w:val="40"/>
-                                    <w:szCs w:val="40"/>
-                                  </w:rPr>
-                                  <w:t>PREFIX}}</w:t>
-                                </w:r>
-                                <w:r>
-                                  <w:rPr>
-                                    <w:rFonts w:ascii="Alex Brush" w:hAnsi="Alex Brush" w:cs="Arial"/>
-                                    <w:sz w:val="40"/>
-                                    <w:szCs w:val="40"/>
-                                  </w:rPr>
-                                  <w:t xml:space="preserve"> </w:t>
-                                </w:r>
-                                <w:r>
-                                  <w:rPr>
-                                    <w:rFonts w:ascii="Alex Brush" w:hAnsi="Alex Brush" w:cs="Arial"/>
-                                    <w:sz w:val="40"/>
-                                    <w:szCs w:val="40"/>
-                                  </w:rPr>
-                                  <w:t>{{NAME}}</w:t>
-                                </w:r>
-                                <w:r>
-                                  <w:rPr>
-                                    <w:rFonts w:ascii="Alex Brush" w:hAnsi="Alex Brush" w:cs="Arial"/>
-                                    <w:sz w:val="40"/>
-                                    <w:szCs w:val="40"/>
-                                  </w:rPr>
-                                  <w:t xml:space="preserve"> </w:t>
-                                </w:r>
-                              </w:sdtContent>
-                            </w:sdt>
-                            <w:r>
-                              <w:rPr>
-                                <w:rFonts w:ascii="Alex Brush" w:hAnsi="Alex Brush" w:cs="Arial"/>
-                                <w:sz w:val="40"/>
-                                <w:szCs w:val="40"/>
-                              </w:rPr>
-                              <w:t>{{SUFFIX}}</w:t>
+                            <w:r>
+                              <w:rPr>
+                                <w:rFonts w:ascii="Alex Brush" w:hAnsi="Alex Brush" w:cs="Arial"/>
+                                <w:sz w:val="40"/>
+                                <w:szCs w:val="40"/>
+                              </w:rPr>
+                              <w:t>{%</w:t>
+                            </w:r>
+                            <w:r>
+                              <w:rPr>
+                                <w:rFonts w:ascii="Alex Brush" w:hAnsi="Alex Brush" w:cs="Arial"/>
+                                <w:sz w:val="40"/>
+                                <w:szCs w:val="40"/>
+                              </w:rPr>
+                              <w:t xml:space="preserve"> </w:t>
+                            </w:r>
+                            <w:proofErr w:type="gramStart"/>
+                            <w:r>
+                              <w:rPr>
+                                <w:rFonts w:ascii="Alex Brush" w:hAnsi="Alex Brush" w:cs="Arial"/>
+                                <w:sz w:val="40"/>
+                                <w:szCs w:val="40"/>
+                              </w:rPr>
+                              <w:t>for</w:t>
+                            </w:r>
+                            <w:r>
+                              <w:rPr>
+                                <w:rFonts w:ascii="Alex Brush" w:hAnsi="Alex Brush" w:cs="Arial"/>
+                                <w:sz w:val="40"/>
+                                <w:szCs w:val="40"/>
+                              </w:rPr>
+                              <w:t xml:space="preserve"> </w:t>
+                            </w:r>
+                            <w:r>
+                              <w:rPr>
+                                <w:rFonts w:ascii="Alex Brush" w:hAnsi="Alex Brush" w:cs="Arial"/>
+                                <w:sz w:val="40"/>
+                                <w:szCs w:val="40"/>
+                              </w:rPr>
+                              <w:t xml:space="preserve"> </w:t>
+                            </w:r>
+                            <w:r>
+                              <w:rPr>
+                                <w:rFonts w:ascii="Alex Brush" w:hAnsi="Alex Brush" w:cs="Arial"/>
+                                <w:sz w:val="40"/>
+                                <w:szCs w:val="40"/>
+                              </w:rPr>
+                              <w:t>name</w:t>
+                            </w:r>
+                            <w:proofErr w:type="gramEnd"/>
+                            <w:r>
+                              <w:rPr>
+                                <w:rFonts w:ascii="Alex Brush" w:hAnsi="Alex Brush" w:cs="Arial"/>
+                                <w:sz w:val="40"/>
+                                <w:szCs w:val="40"/>
+                              </w:rPr>
+                              <w:t xml:space="preserve"> </w:t>
+                            </w:r>
+                            <w:r>
+                              <w:rPr>
+                                <w:rFonts w:ascii="Alex Brush" w:hAnsi="Alex Brush" w:cs="Arial"/>
+                                <w:sz w:val="40"/>
+                                <w:szCs w:val="40"/>
+                              </w:rPr>
+                              <w:t xml:space="preserve"> </w:t>
+                            </w:r>
+                            <w:r>
+                              <w:rPr>
+                                <w:rFonts w:ascii="Alex Brush" w:hAnsi="Alex Brush" w:cs="Arial"/>
+                                <w:sz w:val="40"/>
+                                <w:szCs w:val="40"/>
+                              </w:rPr>
+                              <w:t xml:space="preserve">in </w:t>
+                            </w:r>
+                            <w:r>
+                              <w:rPr>
+                                <w:rFonts w:ascii="Alex Brush" w:hAnsi="Alex Brush" w:cs="Arial"/>
+                                <w:sz w:val="40"/>
+                                <w:szCs w:val="40"/>
+                              </w:rPr>
+                              <w:t xml:space="preserve"> </w:t>
+                            </w:r>
+                            <w:r>
+                              <w:rPr>
+                                <w:rFonts w:ascii="Alex Brush" w:hAnsi="Alex Brush" w:cs="Arial"/>
+                                <w:sz w:val="40"/>
+                                <w:szCs w:val="40"/>
+                              </w:rPr>
+                              <w:t>NAMES</w:t>
+                            </w:r>
+                            <w:r>
+                              <w:rPr>
+                                <w:rFonts w:ascii="Alex Brush" w:hAnsi="Alex Brush" w:cs="Arial"/>
+                                <w:sz w:val="40"/>
+                                <w:szCs w:val="40"/>
+                              </w:rPr>
+                              <w:t xml:space="preserve"> </w:t>
+                            </w:r>
+                            <w:r>
+                              <w:rPr>
+                                <w:rFonts w:ascii="Alex Brush" w:hAnsi="Alex Brush" w:cs="Arial"/>
+                                <w:sz w:val="40"/>
+                                <w:szCs w:val="40"/>
+                              </w:rPr>
+                              <w:t>-</w:t>
+                            </w:r>
+                            <w:r>
+                              <w:rPr>
+                                <w:rFonts w:ascii="Alex Brush" w:hAnsi="Alex Brush" w:cs="Arial"/>
+                                <w:sz w:val="40"/>
+                                <w:szCs w:val="40"/>
+                              </w:rPr>
+                              <w:t>%}</w:t>
                             </w:r>
                           </w:p>
                           <w:p>
                             <w:pPr>
                               <w:pStyle w:val="Recipientsname"/>
-                              <w:spacing w:before="360" w:after="240" w:line="240" w:lineRule="auto"/>
-                              <w:ind w:left="2160" w:hanging="2160"/>
+                              <w:spacing w:before="100" w:beforeAutospacing="1" w:after="100" w:afterAutospacing="1" w:line="216" w:lineRule="auto"/>
+                              <w:ind w:left="0"/>
+                              <w:jc w:val="center"/>
+                              <w:rPr>
+                                <w:rFonts w:ascii="Alex Brush" w:hAnsi="Alex Brush" w:cs="Arial"/>
+                                <w:sz w:val="40"/>
+                                <w:szCs w:val="40"/>
+                              </w:rPr>
+                            </w:pPr>
+                            <w:proofErr w:type="gramStart"/>
+                            <w:r>
+                              <w:rPr>
+                                <w:rFonts w:ascii="Alex Brush" w:hAnsi="Alex Brush" w:cs="Arial"/>
+                                <w:sz w:val="40"/>
+                                <w:szCs w:val="40"/>
+                              </w:rPr>
+                              <w:t xml:space="preserve">{{ </w:t>
+                            </w:r>
+                            <w:r>
+                              <w:rPr>
+                                <w:rFonts w:ascii="Alex Brush" w:hAnsi="Alex Brush" w:cs="Arial"/>
+                                <w:sz w:val="40"/>
+                                <w:szCs w:val="40"/>
+                              </w:rPr>
+                              <w:t>name</w:t>
+                            </w:r>
+                            <w:proofErr w:type="gramEnd"/>
+                            <w:r>
+                              <w:rPr>
+                                <w:rFonts w:ascii="Alex Brush" w:hAnsi="Alex Brush" w:cs="Arial"/>
+                                <w:sz w:val="40"/>
+                                <w:szCs w:val="40"/>
+                              </w:rPr>
+                              <w:t xml:space="preserve"> </w:t>
+                            </w:r>
+                            <w:r>
+                              <w:rPr>
+                                <w:rFonts w:ascii="Alex Brush" w:hAnsi="Alex Brush" w:cs="Arial"/>
+                                <w:sz w:val="40"/>
+                                <w:szCs w:val="40"/>
+                              </w:rPr>
+                              <w:t xml:space="preserve"> </w:t>
+                            </w:r>
+                            <w:r>
+                              <w:rPr>
+                                <w:rFonts w:ascii="Alex Brush" w:hAnsi="Alex Brush" w:cs="Arial"/>
+                                <w:sz w:val="40"/>
+                                <w:szCs w:val="40"/>
+                              </w:rPr>
+                              <w:t>if not</w:t>
+                            </w:r>
+                            <w:r>
+                              <w:rPr>
+                                <w:rFonts w:ascii="Alex Brush" w:hAnsi="Alex Brush" w:cs="Arial"/>
+                                <w:sz w:val="40"/>
+                                <w:szCs w:val="40"/>
+                              </w:rPr>
+                              <w:t xml:space="preserve"> </w:t>
+                            </w:r>
+                            <w:proofErr w:type="spellStart"/>
+                            <w:r>
+                              <w:rPr>
+                                <w:rFonts w:ascii="Alex Brush" w:hAnsi="Alex Brush" w:cs="Arial"/>
+                                <w:sz w:val="40"/>
+                                <w:szCs w:val="40"/>
+                              </w:rPr>
+                              <w:t>loop.last</w:t>
+                            </w:r>
+                            <w:proofErr w:type="spellEnd"/>
+                            <w:r>
+                              <w:rPr>
+                                <w:rFonts w:ascii="Alex Brush" w:hAnsi="Alex Brush" w:cs="Arial"/>
+                                <w:sz w:val="40"/>
+                                <w:szCs w:val="40"/>
+                              </w:rPr>
+                              <w:t xml:space="preserve"> </w:t>
+                            </w:r>
+                            <w:r>
+                              <w:rPr>
+                                <w:rFonts w:ascii="Alex Brush" w:hAnsi="Alex Brush" w:cs="Arial"/>
+                                <w:sz w:val="40"/>
+                                <w:szCs w:val="40"/>
+                              </w:rPr>
+                              <w:t>else</w:t>
+                            </w:r>
+                            <w:r>
+                              <w:rPr>
+                                <w:rFonts w:ascii="Alex Brush" w:hAnsi="Alex Brush" w:cs="Arial"/>
+                                <w:sz w:val="40"/>
+                                <w:szCs w:val="40"/>
+                              </w:rPr>
+                              <w:t xml:space="preserve"> name</w:t>
+                            </w:r>
+                            <w:r>
+                              <w:rPr>
+                                <w:rFonts w:ascii="Alex Brush" w:hAnsi="Alex Brush" w:cs="Arial"/>
+                                <w:sz w:val="40"/>
+                                <w:szCs w:val="40"/>
+                              </w:rPr>
+                              <w:t>}}</w:t>
+                            </w:r>
+                          </w:p>
+                          <w:p>
+                            <w:pPr>
+                              <w:pStyle w:val="Recipientsname"/>
+                              <w:spacing w:before="100" w:beforeAutospacing="1" w:after="100" w:afterAutospacing="1" w:line="216" w:lineRule="auto"/>
+                              <w:ind w:left="0"/>
+                              <w:jc w:val="center"/>
+                              <w:rPr>
+                                <w:rFonts w:ascii="Alex Brush" w:hAnsi="Alex Brush" w:cs="Arial"/>
+                                <w:sz w:val="40"/>
+                                <w:szCs w:val="40"/>
+                              </w:rPr>
+                            </w:pPr>
+                            <w:r>
+                              <w:rPr>
+                                <w:rFonts w:ascii="Alex Brush" w:hAnsi="Alex Brush" w:cs="Arial"/>
+                                <w:sz w:val="40"/>
+                                <w:szCs w:val="40"/>
+                              </w:rPr>
+                              <w:t xml:space="preserve">{% </w:t>
+                            </w:r>
+                            <w:proofErr w:type="spellStart"/>
+                            <w:r>
+                              <w:rPr>
+                                <w:rFonts w:ascii="Alex Brush" w:hAnsi="Alex Brush" w:cs="Arial"/>
+                                <w:sz w:val="40"/>
+                                <w:szCs w:val="40"/>
+                              </w:rPr>
+                              <w:t>endfor</w:t>
+                            </w:r>
+                            <w:proofErr w:type="spellEnd"/>
+                            <w:r>
+                              <w:rPr>
+                                <w:rFonts w:ascii="Alex Brush" w:hAnsi="Alex Brush" w:cs="Arial"/>
+                                <w:sz w:val="40"/>
+                                <w:szCs w:val="40"/>
+                              </w:rPr>
+                              <w:t xml:space="preserve"> -</w:t>
+                            </w:r>
+                            <w:r>
+                              <w:rPr>
+                                <w:rFonts w:ascii="Alex Brush" w:hAnsi="Alex Brush" w:cs="Arial"/>
+                                <w:sz w:val="40"/>
+                                <w:szCs w:val="40"/>
+                              </w:rPr>
+                              <w:t>%}</w:t>
+                            </w:r>
+                          </w:p>
+                          <w:p>
+                            <w:pPr>
+                              <w:pStyle w:val="Recipientsname"/>
+                              <w:spacing w:before="100" w:beforeAutospacing="1" w:after="100" w:afterAutospacing="1" w:line="216" w:lineRule="auto"/>
+                              <w:ind w:left="0"/>
                               <w:jc w:val="center"/>
                               <w:rPr>
                                 <w:rFonts w:ascii="Alex Brush" w:hAnsi="Alex Brush" w:cs="Arial"/>
@@ -387,16 +409,9 @@
                           <w:p>
                             <w:pPr>
                               <w:pStyle w:val="Recipientsaddress"/>
-                              <w:spacing w:before="360" w:after="240" w:line="240" w:lineRule="auto"/>
-                              <w:ind w:left="1440" w:hanging="1440"/>
+                              <w:spacing w:before="100" w:beforeAutospacing="1" w:after="100" w:afterAutospacing="1" w:line="216" w:lineRule="auto"/>
+                              <w:ind w:left="0"/>
                               <w:jc w:val="center"/>
-                              <w:rPr>
-                                <w:rFonts w:ascii="Alex Brush" w:hAnsi="Alex Brush" w:cs="Arial"/>
-                                <w:b/>
-                                <w:bCs/>
-                                <w:sz w:val="40"/>
-                                <w:szCs w:val="40"/>
-                              </w:rPr>
                             </w:pPr>
                             <w:sdt>
                               <w:sdtPr>
@@ -437,17 +452,6 @@
                               <w:t xml:space="preserve">  {{ZIP}}</w:t>
                             </w:r>
                           </w:p>
-                          <w:p>
-                            <w:pPr>
-                              <w:jc w:val="center"/>
-                              <w:rPr>
-                                <w:b/>
-                                <w:bCs/>
-                                <w:sz w:val="40"/>
-                                <w:szCs w:val="40"/>
-                              </w:rPr>
-                            </w:pPr>
-                          </w:p>
                         </w:txbxContent>
                       </wps:txbx>
                       <wps:bodyPr rot="0" vert="horz" wrap="square" lIns="91440" tIns="45720" rIns="91440" bIns="45720" anchor="ctr" anchorCtr="0">
@@ -467,14 +471,18 @@
           </mc:Choice>
           <mc:Fallback>
             <w:pict>
-              <v:shape w14:anchorId="745F8E14" id="_x0000_s1027" type="#_x0000_t202" style="position:absolute;margin-left:27pt;margin-top:114.5pt;width:396.45pt;height:167.55pt;rotation:90;flip:x;z-index:251661312;visibility:visible;mso-wrap-style:square;mso-width-percent:0;mso-height-percent:0;mso-wrap-distance-left:9pt;mso-wrap-distance-top:3.6pt;mso-wrap-distance-right:9pt;mso-wrap-distance-bottom:3.6pt;mso-position-horizontal:absolute;mso-position-horizontal-relative:margin;mso-position-vertical:absolute;mso-position-vertical-relative:text;mso-width-percent:0;mso-height-percent:0;mso-width-relative:margin;mso-height-relative:margin;v-text-anchor:middle" o:gfxdata="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" filled="f" stroked="f">
+              <v:shapetype w14:anchorId="745F8E14" id="_x0000_t202" coordsize="21600,21600" o:spt="202" path="m,l,21600r21600,l21600,xe">
+                <v:stroke joinstyle="miter"/>
+                <v:path gradientshapeok="t" o:connecttype="rect"/>
+              </v:shapetype>
+              <v:shape id="Text Box 2" o:spid="_x0000_s1026" type="#_x0000_t202" style="position:absolute;margin-left:23.5pt;margin-top:4.5pt;width:396.45pt;height:206.5pt;rotation:90;flip:x;z-index:251661312;visibility:visible;mso-wrap-style:square;mso-width-percent:0;mso-height-percent:0;mso-wrap-distance-left:9pt;mso-wrap-distance-top:3.6pt;mso-wrap-distance-right:9pt;mso-wrap-distance-bottom:3.6pt;mso-position-horizontal:absolute;mso-position-horizontal-relative:margin;mso-position-vertical:absolute;mso-position-vertical-relative:text;mso-width-percent:0;mso-height-percent:0;mso-width-relative:margin;mso-height-relative:margin;v-text-anchor:middle" o:gfxdata="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" filled="f" stroked="f">
                 <v:textbox>
                   <w:txbxContent>
                     <w:p>
                       <w:pPr>
                         <w:pStyle w:val="Recipientsname"/>
-                        <w:spacing w:before="360" w:after="240" w:line="240" w:lineRule="auto"/>
-                        <w:ind w:left="2160" w:hanging="2160"/>
+                        <w:spacing w:before="100" w:beforeAutospacing="1" w:after="100" w:afterAutospacing="1" w:line="216" w:lineRule="auto"/>
+                        <w:ind w:left="0"/>
                         <w:jc w:val="center"/>
                         <w:rPr>
                           <w:rFonts w:ascii="Alex Brush" w:hAnsi="Alex Brush" w:cs="Arial"/>
@@ -482,84 +490,278 @@
                           <w:szCs w:val="40"/>
                         </w:rPr>
                       </w:pPr>
-                      <w:sdt>
-                        <w:sdtPr>
-                          <w:rPr>
-                            <w:rFonts w:ascii="Alex Brush" w:hAnsi="Alex Brush" w:cs="Arial"/>
-                            <w:sz w:val="40"/>
-                            <w:szCs w:val="40"/>
-                          </w:rPr>
-                          <w:id w:val="-120231092"/>
-                          <w:placeholder>
-                            <w:docPart w:val="2629AE0253674A4DAEF8C669430D5A74"/>
-                          </w:placeholder>
-                          <w15:appearance w15:val="hidden"/>
-                        </w:sdtPr>
-                        <w:sdtContent>
-                          <w:r>
-                            <w:rPr>
-                              <w:rFonts w:ascii="Alex Brush" w:hAnsi="Alex Brush" w:cs="Arial"/>
-                              <w:sz w:val="40"/>
-                              <w:szCs w:val="40"/>
-                            </w:rPr>
-                            <w:t>{</w:t>
-                          </w:r>
-                          <w:r>
-                            <w:rPr>
-                              <w:rFonts w:ascii="Alex Brush" w:hAnsi="Alex Brush" w:cs="Arial"/>
-                              <w:sz w:val="40"/>
-                              <w:szCs w:val="40"/>
-                            </w:rPr>
-                            <w:t>{</w:t>
-                          </w:r>
-                          <w:r>
-                            <w:rPr>
-                              <w:rFonts w:ascii="Alex Brush" w:hAnsi="Alex Brush" w:cs="Arial"/>
-                              <w:sz w:val="40"/>
-                              <w:szCs w:val="40"/>
-                            </w:rPr>
-                            <w:t>PREFIX}}</w:t>
-                          </w:r>
-                          <w:r>
-                            <w:rPr>
-                              <w:rFonts w:ascii="Alex Brush" w:hAnsi="Alex Brush" w:cs="Arial"/>
-                              <w:sz w:val="40"/>
-                              <w:szCs w:val="40"/>
-                            </w:rPr>
-                            <w:t xml:space="preserve"> </w:t>
-                          </w:r>
-                          <w:r>
-                            <w:rPr>
-                              <w:rFonts w:ascii="Alex Brush" w:hAnsi="Alex Brush" w:cs="Arial"/>
-                              <w:sz w:val="40"/>
-                              <w:szCs w:val="40"/>
-                            </w:rPr>
-                            <w:t>{{NAME}}</w:t>
-                          </w:r>
-                          <w:r>
-                            <w:rPr>
-                              <w:rFonts w:ascii="Alex Brush" w:hAnsi="Alex Brush" w:cs="Arial"/>
-                              <w:sz w:val="40"/>
-                              <w:szCs w:val="40"/>
-                            </w:rPr>
-                            <w:t xml:space="preserve"> </w:t>
-                          </w:r>
-                        </w:sdtContent>
-                      </w:sdt>
-                      <w:r>
-                        <w:rPr>
-                          <w:rFonts w:ascii="Alex Brush" w:hAnsi="Alex Brush" w:cs="Arial"/>
-                          <w:sz w:val="40"/>
-                          <w:szCs w:val="40"/>
-                        </w:rPr>
-                        <w:t>{{SUFFIX}}</w:t>
+                      <w:r>
+                        <w:rPr>
+                          <w:rFonts w:ascii="Alex Brush" w:hAnsi="Alex Brush" w:cs="Arial"/>
+                          <w:sz w:val="40"/>
+                          <w:szCs w:val="40"/>
+                        </w:rPr>
+                        <w:t>{%</w:t>
+                      </w:r>
+                      <w:r>
+                        <w:rPr>
+                          <w:rFonts w:ascii="Alex Brush" w:hAnsi="Alex Brush" w:cs="Arial"/>
+                          <w:sz w:val="40"/>
+                          <w:szCs w:val="40"/>
+                        </w:rPr>
+                        <w:t xml:space="preserve"> </w:t>
+                      </w:r>
+                      <w:proofErr w:type="gramStart"/>
+                      <w:r>
+                        <w:rPr>
+                          <w:rFonts w:ascii="Alex Brush" w:hAnsi="Alex Brush" w:cs="Arial"/>
+                          <w:sz w:val="40"/>
+                          <w:szCs w:val="40"/>
+                        </w:rPr>
+                        <w:t>for</w:t>
+                      </w:r>
+                      <w:r>
+                        <w:rPr>
+                          <w:rFonts w:ascii="Alex Brush" w:hAnsi="Alex Brush" w:cs="Arial"/>
+                          <w:sz w:val="40"/>
+                          <w:szCs w:val="40"/>
+                        </w:rPr>
+                        <w:t xml:space="preserve"> </w:t>
+                      </w:r>
+                      <w:r>
+                        <w:rPr>
+                          <w:rFonts w:ascii="Alex Brush" w:hAnsi="Alex Brush" w:cs="Arial"/>
+                          <w:sz w:val="40"/>
+                          <w:szCs w:val="40"/>
+                        </w:rPr>
+                        <w:t xml:space="preserve"> </w:t>
+                      </w:r>
+                      <w:r>
+                        <w:rPr>
+                          <w:rFonts w:ascii="Alex Brush" w:hAnsi="Alex Brush" w:cs="Arial"/>
+                          <w:sz w:val="40"/>
+                          <w:szCs w:val="40"/>
+                        </w:rPr>
+                        <w:t>name</w:t>
+                      </w:r>
+                      <w:proofErr w:type="gramEnd"/>
+                      <w:r>
+                        <w:rPr>
+                          <w:rFonts w:ascii="Alex Brush" w:hAnsi="Alex Brush" w:cs="Arial"/>
+                          <w:sz w:val="40"/>
+                          <w:szCs w:val="40"/>
+                        </w:rPr>
+                        <w:t xml:space="preserve"> </w:t>
+                      </w:r>
+                      <w:r>
+                        <w:rPr>
+                          <w:rFonts w:ascii="Alex Brush" w:hAnsi="Alex Brush" w:cs="Arial"/>
+                          <w:sz w:val="40"/>
+                          <w:szCs w:val="40"/>
+                        </w:rPr>
+                        <w:t xml:space="preserve"> </w:t>
+                      </w:r>
+                      <w:r>
+                        <w:rPr>
+                          <w:rFonts w:ascii="Alex Brush" w:hAnsi="Alex Brush" w:cs="Arial"/>
+                          <w:sz w:val="40"/>
+                          <w:szCs w:val="40"/>
+                        </w:rPr>
+                        <w:t xml:space="preserve">in </w:t>
+                      </w:r>
+                      <w:r>
+                        <w:rPr>
+                          <w:rFonts w:ascii="Alex Brush" w:hAnsi="Alex Brush" w:cs="Arial"/>
+                          <w:sz w:val="40"/>
+                          <w:szCs w:val="40"/>
+                        </w:rPr>
+                        <w:t xml:space="preserve"> </w:t>
+                      </w:r>
+                      <w:r>
+                        <w:rPr>
+                          <w:rFonts w:ascii="Alex Brush" w:hAnsi="Alex Brush" w:cs="Arial"/>
+                          <w:sz w:val="40"/>
+                          <w:szCs w:val="40"/>
+                        </w:rPr>
+                        <w:t>NAMES</w:t>
+                      </w:r>
+                      <w:r>
+                        <w:rPr>
+                          <w:rFonts w:ascii="Alex Brush" w:hAnsi="Alex Brush" w:cs="Arial"/>
+                          <w:sz w:val="40"/>
+                          <w:szCs w:val="40"/>
+                        </w:rPr>
+                        <w:t xml:space="preserve"> </w:t>
+                      </w:r>
+                      <w:r>
+                        <w:rPr>
+                          <w:rFonts w:ascii="Alex Brush" w:hAnsi="Alex Brush" w:cs="Arial"/>
+                          <w:sz w:val="40"/>
+                          <w:szCs w:val="40"/>
+                        </w:rPr>
+                        <w:t>-</w:t>
+                      </w:r>
+                      <w:r>
+                        <w:rPr>
+                          <w:rFonts w:ascii="Alex Brush" w:hAnsi="Alex Brush" w:cs="Arial"/>
+                          <w:sz w:val="40"/>
+                          <w:szCs w:val="40"/>
+                        </w:rPr>
+                        <w:t>%}</w:t>
                       </w:r>
                     </w:p>
                     <w:p>
                       <w:pPr>
                         <w:pStyle w:val="Recipientsname"/>
-                        <w:spacing w:before="360" w:after="240" w:line="240" w:lineRule="auto"/>
-                        <w:ind w:left="2160" w:hanging="2160"/>
+                        <w:spacing w:before="100" w:beforeAutospacing="1" w:after="100" w:afterAutospacing="1" w:line="216" w:lineRule="auto"/>
+                        <w:ind w:left="0"/>
+                        <w:jc w:val="center"/>
+                        <w:rPr>
+                          <w:rFonts w:ascii="Alex Brush" w:hAnsi="Alex Brush" w:cs="Arial"/>
+                          <w:sz w:val="40"/>
+                          <w:szCs w:val="40"/>
+                        </w:rPr>
+                      </w:pPr>
+                      <w:proofErr w:type="gramStart"/>
+                      <w:r>
+                        <w:rPr>
+                          <w:rFonts w:ascii="Alex Brush" w:hAnsi="Alex Brush" w:cs="Arial"/>
+                          <w:sz w:val="40"/>
+                          <w:szCs w:val="40"/>
+                        </w:rPr>
+                        <w:t xml:space="preserve">{{ </w:t>
+                      </w:r>
+                      <w:r>
+                        <w:rPr>
+                          <w:rFonts w:ascii="Alex Brush" w:hAnsi="Alex Brush" w:cs="Arial"/>
+                          <w:sz w:val="40"/>
+                          <w:szCs w:val="40"/>
+                        </w:rPr>
+                        <w:t>name</w:t>
+                      </w:r>
+                      <w:proofErr w:type="gramEnd"/>
+                      <w:r>
+                        <w:rPr>
+                          <w:rFonts w:ascii="Alex Brush" w:hAnsi="Alex Brush" w:cs="Arial"/>
+                          <w:sz w:val="40"/>
+                          <w:szCs w:val="40"/>
+                        </w:rPr>
+                        <w:t xml:space="preserve"> </w:t>
+                      </w:r>
+                      <w:r>
+                        <w:rPr>
+                          <w:rFonts w:ascii="Alex Brush" w:hAnsi="Alex Brush" w:cs="Arial"/>
+                          <w:sz w:val="40"/>
+                          <w:szCs w:val="40"/>
+                        </w:rPr>
+                        <w:t xml:space="preserve"> </w:t>
+                      </w:r>
+                      <w:r>
+                        <w:rPr>
+                          <w:rFonts w:ascii="Alex Brush" w:hAnsi="Alex Brush" w:cs="Arial"/>
+                          <w:sz w:val="40"/>
+                          <w:szCs w:val="40"/>
+                        </w:rPr>
+                        <w:t>if not</w:t>
+                      </w:r>
+                      <w:r>
+                        <w:rPr>
+                          <w:rFonts w:ascii="Alex Brush" w:hAnsi="Alex Brush" w:cs="Arial"/>
+                          <w:sz w:val="40"/>
+                          <w:szCs w:val="40"/>
+                        </w:rPr>
+                        <w:t xml:space="preserve"> </w:t>
+                      </w:r>
+                      <w:proofErr w:type="spellStart"/>
+                      <w:r>
+                        <w:rPr>
+                          <w:rFonts w:ascii="Alex Brush" w:hAnsi="Alex Brush" w:cs="Arial"/>
+                          <w:sz w:val="40"/>
+                          <w:szCs w:val="40"/>
+                        </w:rPr>
+                        <w:t>loop.last</w:t>
+                      </w:r>
+                      <w:proofErr w:type="spellEnd"/>
+                      <w:r>
+                        <w:rPr>
+                          <w:rFonts w:ascii="Alex Brush" w:hAnsi="Alex Brush" w:cs="Arial"/>
+                          <w:sz w:val="40"/>
+                          <w:szCs w:val="40"/>
+                        </w:rPr>
+                        <w:t xml:space="preserve"> </w:t>
+                      </w:r>
+                      <w:r>
+                        <w:rPr>
+                          <w:rFonts w:ascii="Alex Brush" w:hAnsi="Alex Brush" w:cs="Arial"/>
+                          <w:sz w:val="40"/>
+                          <w:szCs w:val="40"/>
+                        </w:rPr>
+                        <w:t>else</w:t>
+                      </w:r>
+                      <w:r>
+                        <w:rPr>
+                          <w:rFonts w:ascii="Alex Brush" w:hAnsi="Alex Brush" w:cs="Arial"/>
+                          <w:sz w:val="40"/>
+                          <w:szCs w:val="40"/>
+                        </w:rPr>
+                        <w:t xml:space="preserve"> name</w:t>
+                      </w:r>
+                      <w:r>
+                        <w:rPr>
+                          <w:rFonts w:ascii="Alex Brush" w:hAnsi="Alex Brush" w:cs="Arial"/>
+                          <w:sz w:val="40"/>
+                          <w:szCs w:val="40"/>
+                        </w:rPr>
+                        <w:t>}}</w:t>
+                      </w:r>
+                    </w:p>
+                    <w:p>
+                      <w:pPr>
+                        <w:pStyle w:val="Recipientsname"/>
+                        <w:spacing w:before="100" w:beforeAutospacing="1" w:after="100" w:afterAutospacing="1" w:line="216" w:lineRule="auto"/>
+                        <w:ind w:left="0"/>
+                        <w:jc w:val="center"/>
+                        <w:rPr>
+                          <w:rFonts w:ascii="Alex Brush" w:hAnsi="Alex Brush" w:cs="Arial"/>
+                          <w:sz w:val="40"/>
+                          <w:szCs w:val="40"/>
+                        </w:rPr>
+                      </w:pPr>
+                      <w:r>
+                        <w:rPr>
+                          <w:rFonts w:ascii="Alex Brush" w:hAnsi="Alex Brush" w:cs="Arial"/>
+                          <w:sz w:val="40"/>
+                          <w:szCs w:val="40"/>
+                        </w:rPr>
+                        <w:t xml:space="preserve">{% </w:t>
+                      </w:r>
+                      <w:proofErr w:type="spellStart"/>
+                      <w:r>
+                        <w:rPr>
+                          <w:rFonts w:ascii="Alex Brush" w:hAnsi="Alex Brush" w:cs="Arial"/>
+                          <w:sz w:val="40"/>
+                          <w:szCs w:val="40"/>
+                        </w:rPr>
+                        <w:t>endfor</w:t>
+                      </w:r>
+                      <w:proofErr w:type="spellEnd"/>
+                      <w:r>
+                        <w:rPr>
+                          <w:rFonts w:ascii="Alex Brush" w:hAnsi="Alex Brush" w:cs="Arial"/>
+                          <w:sz w:val="40"/>
+                          <w:szCs w:val="40"/>
+                        </w:rPr>
+                        <w:t xml:space="preserve"> -</w:t>
+                      </w:r>
+                      <w:r>
+                        <w:rPr>
+                          <w:rFonts w:ascii="Alex Brush" w:hAnsi="Alex Brush" w:cs="Arial"/>
+                          <w:sz w:val="40"/>
+                          <w:szCs w:val="40"/>
+                        </w:rPr>
+                        <w:t>%}</w:t>
+                      </w:r>
+                    </w:p>
+                    <w:p>
+                      <w:pPr>
+                        <w:pStyle w:val="Recipientsname"/>
+                        <w:spacing w:before="100" w:beforeAutospacing="1" w:after="100" w:afterAutospacing="1" w:line="216" w:lineRule="auto"/>
+                        <w:ind w:left="0"/>
                         <w:jc w:val="center"/>
                         <w:rPr>
                           <w:rFonts w:ascii="Alex Brush" w:hAnsi="Alex Brush" w:cs="Arial"/>
@@ -587,16 +789,9 @@
                     <w:p>
                       <w:pPr>
                         <w:pStyle w:val="Recipientsaddress"/>
-                        <w:spacing w:before="360" w:after="240" w:line="240" w:lineRule="auto"/>
-                        <w:ind w:left="1440" w:hanging="1440"/>
+                        <w:spacing w:before="100" w:beforeAutospacing="1" w:after="100" w:afterAutospacing="1" w:line="216" w:lineRule="auto"/>
+                        <w:ind w:left="0"/>
                         <w:jc w:val="center"/>
-                        <w:rPr>
-                          <w:rFonts w:ascii="Alex Brush" w:hAnsi="Alex Brush" w:cs="Arial"/>
-                          <w:b/>
-                          <w:bCs/>
-                          <w:sz w:val="40"/>
-                          <w:szCs w:val="40"/>
-                        </w:rPr>
                       </w:pPr>
                       <w:sdt>
                         <w:sdtPr>
@@ -637,17 +832,6 @@
                         <w:t xml:space="preserve">  {{ZIP}}</w:t>
                       </w:r>
                     </w:p>
-                    <w:p>
-                      <w:pPr>
-                        <w:jc w:val="center"/>
-                        <w:rPr>
-                          <w:b/>
-                          <w:bCs/>
-                          <w:sz w:val="40"/>
-                          <w:szCs w:val="40"/>
-                        </w:rPr>
-                      </w:pPr>
-                    </w:p>
                   </w:txbxContent>
                 </v:textbox>
                 <w10:wrap type="square" anchorx="margin"/>
@@ -656,139 +840,343 @@
           </mc:Fallback>
         </mc:AlternateContent>
       </w:r>
+    </w:p>
+    <w:p>
+      <w:pPr>
+        <w:ind w:left="0"/>
+      </w:pPr>
+    </w:p>
+    <w:p>
+      <w:pPr>
+        <w:ind w:left="0"/>
+      </w:pPr>
+    </w:p>
+    <w:p>
+      <w:pPr>
+        <w:ind w:left="0"/>
+      </w:pPr>
+    </w:p>
+    <w:p>
+      <w:pPr>
+        <w:ind w:left="0"/>
+      </w:pPr>
+    </w:p>
+    <w:p>
+      <w:pPr>
+        <w:ind w:left="0"/>
+      </w:pPr>
+    </w:p>
+    <w:p>
+      <w:pPr>
+        <w:ind w:left="0"/>
+      </w:pPr>
+    </w:p>
+    <w:p>
+      <w:pPr>
+        <w:ind w:left="0"/>
+      </w:pPr>
+    </w:p>
+    <w:p>
+      <w:pPr>
+        <w:ind w:left="0"/>
+      </w:pPr>
+    </w:p>
+    <w:p>
+      <w:pPr>
+        <w:ind w:left="0"/>
+      </w:pPr>
+    </w:p>
+    <w:p>
+      <w:pPr>
+        <w:ind w:left="0"/>
+      </w:pPr>
+    </w:p>
+    <w:p>
+      <w:pPr>
+        <w:ind w:left="0"/>
+      </w:pPr>
+    </w:p>
+    <w:p>
+      <w:pPr>
+        <w:ind w:left="0"/>
+      </w:pPr>
+    </w:p>
+    <w:p>
+      <w:pPr>
+        <w:ind w:left="0"/>
+      </w:pPr>
+    </w:p>
+    <w:p>
+      <w:pPr>
+        <w:ind w:left="0"/>
+      </w:pPr>
+    </w:p>
+    <w:p>
+      <w:pPr>
+        <w:ind w:left="0"/>
+      </w:pPr>
+    </w:p>
+    <w:p>
+      <w:pPr>
+        <w:ind w:left="0"/>
+      </w:pPr>
+    </w:p>
+    <w:p>
+      <w:pPr>
+        <w:ind w:left="0"/>
+      </w:pPr>
+    </w:p>
+    <w:p>
+      <w:pPr>
+        <w:ind w:left="0"/>
+      </w:pPr>
       <w:r>
-        <w:t xml:space="preserve">                </w:t>
+        <w:rPr>
+          <w:rFonts w:ascii="Alex Brush" w:hAnsi="Alex Brush"/>
+          <w:noProof/>
+          <w:sz w:val="22"/>
+          <w:szCs w:val="22"/>
+        </w:rPr>
+        <mc:AlternateContent>
+          <mc:Choice Requires="wps">
+            <w:drawing>
+              <wp:anchor distT="45720" distB="45720" distL="114300" distR="114300" simplePos="0" relativeHeight="251663360" behindDoc="0" locked="0" layoutInCell="1" allowOverlap="1" wp14:anchorId="3FA62881" wp14:editId="5EBF87D4">
+                <wp:simplePos x="0" y="0"/>
+                <wp:positionH relativeFrom="page">
+                  <wp:posOffset>-908050</wp:posOffset>
+                </wp:positionH>
+                <wp:positionV relativeFrom="paragraph">
+                  <wp:posOffset>298450</wp:posOffset>
+                </wp:positionV>
+                <wp:extent cx="2406015" cy="502285"/>
+                <wp:effectExtent l="0" t="0" r="0" b="0"/>
+                <wp:wrapNone/>
+                <wp:docPr id="2094025916" name="Text Box 2"/>
+                <wp:cNvGraphicFramePr>
+                  <a:graphicFrameLocks xmlns:a="http://schemas.openxmlformats.org/drawingml/2006/main"/>
+                </wp:cNvGraphicFramePr>
+                <a:graphic xmlns:a="http://schemas.openxmlformats.org/drawingml/2006/main">
+                  <a:graphicData uri="http://schemas.microsoft.com/office/word/2010/wordprocessingShape">
+                    <wps:wsp>
+                      <wps:cNvSpPr txBox="1">
+                        <a:spLocks noChangeArrowheads="1"/>
+                      </wps:cNvSpPr>
+                      <wps:spPr bwMode="auto">
+                        <a:xfrm rot="16200000" flipH="1">
+                          <a:off x="0" y="0"/>
+                          <a:ext cx="2406015" cy="502285"/>
+                        </a:xfrm>
+                        <a:prstGeom prst="rect">
+                          <a:avLst/>
+                        </a:prstGeom>
+                        <a:noFill/>
+                        <a:ln w="9525">
+                          <a:noFill/>
+                          <a:miter lim="800000"/>
+                          <a:headEnd/>
+                          <a:tailEnd/>
+                        </a:ln>
+                      </wps:spPr>
+                      <wps:txbx>
+                        <w:txbxContent>
+                          <w:p>
+                            <w:pPr>
+                              <w:ind w:hanging="4878"/>
+                              <w:rPr>
+                                <w:rFonts w:ascii="Alex Brush" w:hAnsi="Alex Brush"/>
+                                <w:b/>
+                                <w:bCs/>
+                                <w:sz w:val="22"/>
+                                <w:szCs w:val="22"/>
+                              </w:rPr>
+                            </w:pPr>
+                            <w:r>
+                              <w:rPr>
+                                <w:rFonts w:ascii="Alex Brush" w:hAnsi="Alex Brush"/>
+                                <w:b/>
+                                <w:bCs/>
+                                <w:sz w:val="22"/>
+                                <w:szCs w:val="22"/>
+                              </w:rPr>
+                              <w:t xml:space="preserve">1193 Cranston St. </w:t>
+                            </w:r>
+                          </w:p>
+                          <w:p>
+                            <w:pPr>
+                              <w:ind w:hanging="4878"/>
+                              <w:rPr>
+                                <w:rFonts w:ascii="Alex Brush" w:hAnsi="Alex Brush"/>
+                                <w:b/>
+                                <w:bCs/>
+                                <w:sz w:val="22"/>
+                                <w:szCs w:val="22"/>
+                              </w:rPr>
+                            </w:pPr>
+                            <w:proofErr w:type="gramStart"/>
+                            <w:r>
+                              <w:rPr>
+                                <w:rFonts w:ascii="Alex Brush" w:hAnsi="Alex Brush"/>
+                                <w:b/>
+                                <w:bCs/>
+                                <w:sz w:val="22"/>
+                                <w:szCs w:val="22"/>
+                              </w:rPr>
+                              <w:t xml:space="preserve">Cranston, </w:t>
+                            </w:r>
+                            <w:r>
+                              <w:rPr>
+                                <w:rFonts w:ascii="Alex Brush" w:hAnsi="Alex Brush"/>
+                                <w:b/>
+                                <w:bCs/>
+                                <w:sz w:val="22"/>
+                                <w:szCs w:val="22"/>
+                              </w:rPr>
+                              <w:t xml:space="preserve"> </w:t>
+                            </w:r>
+                            <w:r>
+                              <w:rPr>
+                                <w:rFonts w:ascii="Alex Brush" w:hAnsi="Alex Brush"/>
+                                <w:b/>
+                                <w:bCs/>
+                                <w:sz w:val="22"/>
+                                <w:szCs w:val="22"/>
+                              </w:rPr>
+                              <w:t>Rhode</w:t>
+                            </w:r>
+                            <w:proofErr w:type="gramEnd"/>
+                            <w:r>
+                              <w:rPr>
+                                <w:rFonts w:ascii="Alex Brush" w:hAnsi="Alex Brush"/>
+                                <w:b/>
+                                <w:bCs/>
+                                <w:sz w:val="22"/>
+                                <w:szCs w:val="22"/>
+                              </w:rPr>
+                              <w:t xml:space="preserve"> Island </w:t>
+                            </w:r>
+                            <w:r>
+                              <w:rPr>
+                                <w:rFonts w:ascii="Alex Brush" w:hAnsi="Alex Brush"/>
+                                <w:b/>
+                                <w:bCs/>
+                              </w:rPr>
+                              <w:t>02920</w:t>
+                            </w:r>
+                          </w:p>
+                        </w:txbxContent>
+                      </wps:txbx>
+                      <wps:bodyPr rot="0" vert="horz" wrap="square" lIns="91440" tIns="45720" rIns="91440" bIns="45720" anchor="ctr" anchorCtr="0">
+                        <a:noAutofit/>
+                      </wps:bodyPr>
+                    </wps:wsp>
+                  </a:graphicData>
+                </a:graphic>
+                <wp14:sizeRelH relativeFrom="margin">
+                  <wp14:pctWidth>0</wp14:pctWidth>
+                </wp14:sizeRelH>
+                <wp14:sizeRelV relativeFrom="margin">
+                  <wp14:pctHeight>0</wp14:pctHeight>
+                </wp14:sizeRelV>
+              </wp:anchor>
+            </w:drawing>
+          </mc:Choice>
+          <mc:Fallback>
+            <w:pict>
+              <v:shape w14:anchorId="3FA62881" id="_x0000_s1027" type="#_x0000_t202" style="position:absolute;margin-left:-71.5pt;margin-top:23.5pt;width:189.45pt;height:39.55pt;rotation:90;flip:x;z-index:251663360;visibility:visible;mso-wrap-style:square;mso-width-percent:0;mso-height-percent:0;mso-wrap-distance-left:9pt;mso-wrap-distance-top:3.6pt;mso-wrap-distance-right:9pt;mso-wrap-distance-bottom:3.6pt;mso-position-horizontal:absolute;mso-position-horizontal-relative:page;mso-position-vertical:absolute;mso-position-vertical-relative:text;mso-width-percent:0;mso-height-percent:0;mso-width-relative:margin;mso-height-relative:margin;v-text-anchor:middle" o:gfxdata="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" filled="f" stroked="f">
+                <v:textbox>
+                  <w:txbxContent>
+                    <w:p>
+                      <w:pPr>
+                        <w:ind w:hanging="4878"/>
+                        <w:rPr>
+                          <w:rFonts w:ascii="Alex Brush" w:hAnsi="Alex Brush"/>
+                          <w:b/>
+                          <w:bCs/>
+                          <w:sz w:val="22"/>
+                          <w:szCs w:val="22"/>
+                        </w:rPr>
+                      </w:pPr>
+                      <w:r>
+                        <w:rPr>
+                          <w:rFonts w:ascii="Alex Brush" w:hAnsi="Alex Brush"/>
+                          <w:b/>
+                          <w:bCs/>
+                          <w:sz w:val="22"/>
+                          <w:szCs w:val="22"/>
+                        </w:rPr>
+                        <w:t xml:space="preserve">1193 Cranston St. </w:t>
+                      </w:r>
+                    </w:p>
+                    <w:p>
+                      <w:pPr>
+                        <w:ind w:hanging="4878"/>
+                        <w:rPr>
+                          <w:rFonts w:ascii="Alex Brush" w:hAnsi="Alex Brush"/>
+                          <w:b/>
+                          <w:bCs/>
+                          <w:sz w:val="22"/>
+                          <w:szCs w:val="22"/>
+                        </w:rPr>
+                      </w:pPr>
+                      <w:proofErr w:type="gramStart"/>
+                      <w:r>
+                        <w:rPr>
+                          <w:rFonts w:ascii="Alex Brush" w:hAnsi="Alex Brush"/>
+                          <w:b/>
+                          <w:bCs/>
+                          <w:sz w:val="22"/>
+                          <w:szCs w:val="22"/>
+                        </w:rPr>
+                        <w:t xml:space="preserve">Cranston, </w:t>
+                      </w:r>
+                      <w:r>
+                        <w:rPr>
+                          <w:rFonts w:ascii="Alex Brush" w:hAnsi="Alex Brush"/>
+                          <w:b/>
+                          <w:bCs/>
+                          <w:sz w:val="22"/>
+                          <w:szCs w:val="22"/>
+                        </w:rPr>
+                        <w:t xml:space="preserve"> </w:t>
+                      </w:r>
+                      <w:r>
+                        <w:rPr>
+                          <w:rFonts w:ascii="Alex Brush" w:hAnsi="Alex Brush"/>
+                          <w:b/>
+                          <w:bCs/>
+                          <w:sz w:val="22"/>
+                          <w:szCs w:val="22"/>
+                        </w:rPr>
+                        <w:t>Rhode</w:t>
+                      </w:r>
+                      <w:proofErr w:type="gramEnd"/>
+                      <w:r>
+                        <w:rPr>
+                          <w:rFonts w:ascii="Alex Brush" w:hAnsi="Alex Brush"/>
+                          <w:b/>
+                          <w:bCs/>
+                          <w:sz w:val="22"/>
+                          <w:szCs w:val="22"/>
+                        </w:rPr>
+                        <w:t xml:space="preserve"> Island </w:t>
+                      </w:r>
+                      <w:r>
+                        <w:rPr>
+                          <w:rFonts w:ascii="Alex Brush" w:hAnsi="Alex Brush"/>
+                          <w:b/>
+                          <w:bCs/>
+                        </w:rPr>
+                        <w:t>02920</w:t>
+                      </w:r>
+                    </w:p>
+                  </w:txbxContent>
+                </v:textbox>
+                <w10:wrap anchorx="page"/>
+              </v:shape>
+            </w:pict>
+          </mc:Fallback>
+        </mc:AlternateContent>
       </w:r>
-    </w:p>
-    <w:p>
-      <w:pPr>
-        <w:ind w:left="0"/>
-      </w:pPr>
-    </w:p>
-    <w:p>
-      <w:pPr>
-        <w:ind w:left="0"/>
-      </w:pPr>
-    </w:p>
-    <w:p>
-      <w:pPr>
-        <w:ind w:left="0"/>
-      </w:pPr>
-    </w:p>
-    <w:p>
-      <w:pPr>
-        <w:ind w:left="0"/>
-      </w:pPr>
-    </w:p>
-    <w:p>
-      <w:pPr>
-        <w:ind w:left="0"/>
-      </w:pPr>
-    </w:p>
-    <w:p>
-      <w:pPr>
-        <w:ind w:left="0"/>
-      </w:pPr>
-    </w:p>
-    <w:p>
-      <w:pPr>
-        <w:ind w:left="0"/>
-      </w:pPr>
-    </w:p>
-    <w:p>
-      <w:pPr>
-        <w:ind w:left="0"/>
-      </w:pPr>
-    </w:p>
-    <w:p>
-      <w:pPr>
-        <w:ind w:left="0"/>
-      </w:pPr>
-    </w:p>
-    <w:p>
-      <w:pPr>
-        <w:ind w:left="0"/>
-      </w:pPr>
-    </w:p>
-    <w:p>
-      <w:pPr>
-        <w:ind w:left="0"/>
-      </w:pPr>
-    </w:p>
-    <w:p>
-      <w:pPr>
-        <w:ind w:left="0"/>
-      </w:pPr>
-    </w:p>
-    <w:p>
-      <w:pPr>
-        <w:ind w:left="0"/>
-      </w:pPr>
-    </w:p>
-    <w:p>
-      <w:pPr>
-        <w:ind w:left="0"/>
-      </w:pPr>
-    </w:p>
-    <w:p>
-      <w:pPr>
-        <w:ind w:left="0"/>
-      </w:pPr>
-    </w:p>
-    <w:p>
-      <w:pPr>
-        <w:ind w:left="0"/>
-      </w:pPr>
-    </w:p>
-    <w:p>
-      <w:pPr>
-        <w:ind w:left="0"/>
-      </w:pPr>
-    </w:p>
-    <w:p>
-      <w:pPr>
-        <w:ind w:left="0"/>
-      </w:pPr>
-    </w:p>
-    <w:p>
-      <w:pPr>
-        <w:ind w:left="0"/>
-      </w:pPr>
-    </w:p>
-    <w:p>
-      <w:pPr>
-        <w:ind w:left="0"/>
-      </w:pPr>
-    </w:p>
-    <w:p>
-      <w:pPr>
-        <w:ind w:left="0"/>
-      </w:pPr>
-    </w:p>
-    <w:p>
-      <w:pPr>
-        <w:ind w:left="0"/>
-      </w:pPr>
-    </w:p>
-    <w:p>
-      <w:pPr>
-        <w:ind w:left="0"/>
-      </w:pPr>
-    </w:p>
-    <w:p>
-      <w:pPr>
-        <w:ind w:left="0"/>
-      </w:pPr>
-    </w:p>
-    <w:p>
-      <w:pPr>
-        <w:ind w:left="0"/>
-      </w:pPr>
-    </w:p>
-    <w:p>
-      <w:pPr>
-        <w:ind w:left="0"/>
-      </w:pPr>
     </w:p>
     <w:p>
       <w:pPr>
@@ -1694,32 +2082,6 @@
   <w:docParts>
     <w:docPart>
       <w:docPartPr>
-        <w:name w:val="2629AE0253674A4DAEF8C669430D5A74"/>
-        <w:category>
-          <w:name w:val="General"/>
-          <w:gallery w:val="placeholder"/>
-        </w:category>
-        <w:types>
-          <w:type w:val="bbPlcHdr"/>
-        </w:types>
-        <w:behaviors>
-          <w:behavior w:val="content"/>
-        </w:behaviors>
-        <w:guid w:val="{0AA3FE12-5AD8-485E-9832-D411605BD1B0}"/>
-      </w:docPartPr>
-      <w:docPartBody>
-        <w:p>
-          <w:pPr>
-            <w:pStyle w:val="2629AE0253674A4DAEF8C669430D5A74"/>
-          </w:pPr>
-          <w:r>
-            <w:t>Recipient name</w:t>
-          </w:r>
-        </w:p>
-      </w:docPartBody>
-    </w:docPart>
-    <w:docPart>
-      <w:docPartPr>
         <w:name w:val="1F05B11565E84728BE7CA8C016741E27"/>
         <w:category>
           <w:name w:val="General"/>
@@ -1828,17 +2190,22 @@
     <w:rsid w:val="00001CCC"/>
     <w:rsid w:val="00055785"/>
     <w:rsid w:val="00057558"/>
+    <w:rsid w:val="000A782D"/>
     <w:rsid w:val="000D4386"/>
+    <w:rsid w:val="000F02F2"/>
     <w:rsid w:val="000F0A88"/>
     <w:rsid w:val="001317C7"/>
     <w:rsid w:val="00147936"/>
     <w:rsid w:val="0015177C"/>
+    <w:rsid w:val="00196C11"/>
     <w:rsid w:val="00202DDD"/>
     <w:rsid w:val="00257348"/>
     <w:rsid w:val="002A256D"/>
     <w:rsid w:val="002E3D87"/>
     <w:rsid w:val="002F6604"/>
     <w:rsid w:val="00311FA4"/>
+    <w:rsid w:val="003420D0"/>
+    <w:rsid w:val="00354106"/>
     <w:rsid w:val="00386BC3"/>
     <w:rsid w:val="003D2239"/>
     <w:rsid w:val="0046510D"/>
@@ -1846,7 +2213,9 @@
     <w:rsid w:val="00540B6A"/>
     <w:rsid w:val="0059042A"/>
     <w:rsid w:val="005A7783"/>
+    <w:rsid w:val="005C7CB8"/>
     <w:rsid w:val="005E3C27"/>
+    <w:rsid w:val="00606E81"/>
     <w:rsid w:val="006211B7"/>
     <w:rsid w:val="00622484"/>
     <w:rsid w:val="00645926"/>
@@ -1854,33 +2223,45 @@
     <w:rsid w:val="00664048"/>
     <w:rsid w:val="00672FC8"/>
     <w:rsid w:val="00690BDE"/>
+    <w:rsid w:val="006D1502"/>
     <w:rsid w:val="00721E59"/>
     <w:rsid w:val="00776532"/>
     <w:rsid w:val="007915D9"/>
     <w:rsid w:val="007C346D"/>
+    <w:rsid w:val="007C625E"/>
     <w:rsid w:val="00833DAD"/>
     <w:rsid w:val="008D50BE"/>
     <w:rsid w:val="00936A77"/>
     <w:rsid w:val="00995D48"/>
+    <w:rsid w:val="009B1D63"/>
+    <w:rsid w:val="00A348DE"/>
     <w:rsid w:val="00B11B9D"/>
     <w:rsid w:val="00BA3447"/>
     <w:rsid w:val="00BD60EE"/>
     <w:rsid w:val="00C03948"/>
+    <w:rsid w:val="00C328E3"/>
+    <w:rsid w:val="00C5737D"/>
     <w:rsid w:val="00C61CAA"/>
     <w:rsid w:val="00C734E9"/>
     <w:rsid w:val="00CA0731"/>
     <w:rsid w:val="00CC33B3"/>
     <w:rsid w:val="00D54656"/>
+    <w:rsid w:val="00D54E01"/>
     <w:rsid w:val="00DC026A"/>
+    <w:rsid w:val="00DD609D"/>
     <w:rsid w:val="00E12A30"/>
     <w:rsid w:val="00E650BE"/>
     <w:rsid w:val="00E75864"/>
     <w:rsid w:val="00E935B1"/>
     <w:rsid w:val="00ED6F66"/>
+    <w:rsid w:val="00EF0035"/>
     <w:rsid w:val="00EF3337"/>
     <w:rsid w:val="00F17C8C"/>
+    <w:rsid w:val="00F47812"/>
     <w:rsid w:val="00F907CE"/>
     <w:rsid w:val="00F91346"/>
+    <w:rsid w:val="00FC529B"/>
+    <w:rsid w:val="00FE4CE8"/>
   </w:rsids>
   <m:mathPr>
     <m:mathFont m:val="Cambria Math"/>
@@ -2331,10 +2712,6 @@
     <w:semiHidden/>
     <w:unhideWhenUsed/>
   </w:style>
-  <w:style w:type="paragraph" w:customStyle="1" w:styleId="2629AE0253674A4DAEF8C669430D5A74">
-    <w:name w:val="2629AE0253674A4DAEF8C669430D5A74"/>
-    <w:rsid w:val="00CC33B3"/>
-  </w:style>
   <w:style w:type="paragraph" w:customStyle="1" w:styleId="1F05B11565E84728BE7CA8C016741E27">
     <w:name w:val="1F05B11565E84728BE7CA8C016741E27"/>
     <w:rsid w:val="00CC33B3"/>
@@ -2551,6 +2928,10 @@
 </file>
 
 <file path=customXml/item1.xml><?xml version="1.0" encoding="utf-8"?>
+<b:Sources xmlns:b="http://schemas.openxmlformats.org/officeDocument/2006/bibliography" xmlns="http://schemas.openxmlformats.org/officeDocument/2006/bibliography" SelectedStyle="/APASixthEditionOfficeOnline.xsl" StyleName="APA" Version="6"/>
+</file>
+
+<file path=customXml/item2.xml><?xml version="1.0" encoding="utf-8"?>
 <p:properties xmlns:p="http://schemas.microsoft.com/office/2006/metadata/properties" xmlns:xsi="http://www.w3.org/2001/XMLSchema-instance" xmlns:pc="http://schemas.microsoft.com/office/infopath/2007/PartnerControls">
   <documentManagement>
     <_ip_UnifiedCompliancePolicyUIAction xmlns="http://schemas.microsoft.com/sharepoint/v3" xsi:nil="true"/>
@@ -2570,11 +2951,16 @@
 </p:properties>
 </file>
 
-<file path=customXml/item2.xml><?xml version="1.0" encoding="utf-8"?>
-<b:Sources xmlns:b="http://schemas.openxmlformats.org/officeDocument/2006/bibliography" xmlns="http://schemas.openxmlformats.org/officeDocument/2006/bibliography" SelectedStyle="/APASixthEditionOfficeOnline.xsl" StyleName="APA" Version="6"/>
+<file path=customXml/item3.xml><?xml version="1.0" encoding="utf-8"?>
+<?mso-contentType ?>
+<FormTemplates xmlns="http://schemas.microsoft.com/sharepoint/v3/contenttype/forms">
+  <Display>DocumentLibraryForm</Display>
+  <Edit>DocumentLibraryForm</Edit>
+  <New>DocumentLibraryForm</New>
+</FormTemplates>
 </file>
 
-<file path=customXml/item3.xml><?xml version="1.0" encoding="utf-8"?>
+<file path=customXml/item4.xml><?xml version="1.0" encoding="utf-8"?>
 <ct:contentTypeSchema xmlns:ct="http://schemas.microsoft.com/office/2006/metadata/contentType" xmlns:ma="http://schemas.microsoft.com/office/2006/metadata/properties/metaAttributes" ct:_="" ma:_="" ma:contentTypeName="Document" ma:contentTypeID="0x01010079F111ED35F8CC479449609E8A0923A6" ma:contentTypeVersion="26" ma:contentTypeDescription="Create a new document." ma:contentTypeScope="" ma:versionID="ac37c1753acd5e330d2062ccec26ea66">
   <xsd:schema xmlns:xsd="http://www.w3.org/2001/XMLSchema" xmlns:xs="http://www.w3.org/2001/XMLSchema" xmlns:p="http://schemas.microsoft.com/office/2006/metadata/properties" xmlns:ns1="http://schemas.microsoft.com/sharepoint/v3" xmlns:ns2="71af3243-3dd4-4a8d-8c0d-dd76da1f02a5" xmlns:ns3="16c05727-aa75-4e4a-9b5f-8a80a1165891" xmlns:ns4="230e9df3-be65-4c73-a93b-d1236ebd677e" targetNamespace="http://schemas.microsoft.com/office/2006/metadata/properties" ma:root="true" ma:fieldsID="3b340c7101c92c5120abd06486f94548" ns1:_="" ns2:_="" ns3:_="" ns4:_="">
     <xsd:import namespace="http://schemas.microsoft.com/sharepoint/v3"/>
@@ -2874,16 +3260,15 @@
 </ct:contentTypeSchema>
 </file>
 
-<file path=customXml/item4.xml><?xml version="1.0" encoding="utf-8"?>
-<?mso-contentType ?>
-<FormTemplates xmlns="http://schemas.microsoft.com/sharepoint/v3/contenttype/forms">
-  <Display>DocumentLibraryForm</Display>
-  <Edit>DocumentLibraryForm</Edit>
-  <New>DocumentLibraryForm</New>
-</FormTemplates>
+<file path=customXml/itemProps1.xml><?xml version="1.0" encoding="utf-8"?>
+<ds:datastoreItem xmlns:ds="http://schemas.openxmlformats.org/officeDocument/2006/customXml" ds:itemID="{88A51025-756F-45B1-8E22-EE862B7723FD}">
+  <ds:schemaRefs>
+    <ds:schemaRef ds:uri="http://schemas.openxmlformats.org/officeDocument/2006/bibliography"/>
+  </ds:schemaRefs>
+</ds:datastoreItem>
 </file>
 
-<file path=customXml/itemProps1.xml><?xml version="1.0" encoding="utf-8"?>
+<file path=customXml/itemProps2.xml><?xml version="1.0" encoding="utf-8"?>
 <ds:datastoreItem xmlns:ds="http://schemas.openxmlformats.org/officeDocument/2006/customXml" ds:itemID="{3C138D16-A22E-40A7-B33E-7BBD2A6966D7}">
   <ds:schemaRefs>
     <ds:schemaRef ds:uri="http://schemas.microsoft.com/office/2006/metadata/properties"/>
@@ -2895,15 +3280,15 @@
 </ds:datastoreItem>
 </file>
 
-<file path=customXml/itemProps2.xml><?xml version="1.0" encoding="utf-8"?>
-<ds:datastoreItem xmlns:ds="http://schemas.openxmlformats.org/officeDocument/2006/customXml" ds:itemID="{88A51025-756F-45B1-8E22-EE862B7723FD}">
+<file path=customXml/itemProps3.xml><?xml version="1.0" encoding="utf-8"?>
+<ds:datastoreItem xmlns:ds="http://schemas.openxmlformats.org/officeDocument/2006/customXml" ds:itemID="{3D38D179-F73C-473D-ADD3-F3669ABFE33B}">
   <ds:schemaRefs>
-    <ds:schemaRef ds:uri="http://schemas.openxmlformats.org/officeDocument/2006/bibliography"/>
+    <ds:schemaRef ds:uri="http://schemas.microsoft.com/sharepoint/v3/contenttype/forms"/>
   </ds:schemaRefs>
 </ds:datastoreItem>
 </file>
 
-<file path=customXml/itemProps3.xml><?xml version="1.0" encoding="utf-8"?>
+<file path=customXml/itemProps4.xml><?xml version="1.0" encoding="utf-8"?>
 <ds:datastoreItem xmlns:ds="http://schemas.openxmlformats.org/officeDocument/2006/customXml" ds:itemID="{23C62BF2-9826-4196-AB56-1DDC8859A3C0}">
   <ds:schemaRefs>
     <ds:schemaRef ds:uri="http://schemas.microsoft.com/office/2006/metadata/contentType"/>
@@ -2924,14 +3309,6 @@
 </ds:datastoreItem>
 </file>
 
-<file path=customXml/itemProps4.xml><?xml version="1.0" encoding="utf-8"?>
-<ds:datastoreItem xmlns:ds="http://schemas.openxmlformats.org/officeDocument/2006/customXml" ds:itemID="{3D38D179-F73C-473D-ADD3-F3669ABFE33B}">
-  <ds:schemaRefs>
-    <ds:schemaRef ds:uri="http://schemas.microsoft.com/sharepoint/v3/contenttype/forms"/>
-  </ds:schemaRefs>
-</ds:datastoreItem>
-</file>
-
 <file path=docMetadata/LabelInfo.xml><?xml version="1.0" encoding="utf-8"?>
 <clbl:labelList xmlns:clbl="http://schemas.microsoft.com/office/2020/mipLabelMetadata"/>
 </file>
</xml_diff>

<commit_message>
Added Bridal shower logic
</commit_message>
<xml_diff>
--- a/template/template.docx
+++ b/template/template.docx
@@ -59,10 +59,10 @@
         <mc:AlternateContent>
           <mc:Choice Requires="wps">
             <w:drawing>
-              <wp:anchor distT="45720" distB="45720" distL="114300" distR="114300" simplePos="0" relativeHeight="251661312" behindDoc="0" locked="0" layoutInCell="1" allowOverlap="1" wp14:anchorId="745F8E14" wp14:editId="711B1DF1">
+              <wp:anchor distT="45720" distB="45720" distL="114300" distR="114300" simplePos="0" relativeHeight="251661312" behindDoc="0" locked="0" layoutInCell="1" allowOverlap="1" wp14:anchorId="745F8E14" wp14:editId="4BA467A6">
                 <wp:simplePos x="0" y="0"/>
                 <wp:positionH relativeFrom="margin">
-                  <wp:posOffset>298450</wp:posOffset>
+                  <wp:posOffset>334010</wp:posOffset>
                 </wp:positionH>
                 <wp:positionV relativeFrom="paragraph">
                   <wp:posOffset>57150</wp:posOffset>
@@ -126,7 +126,6 @@
                               </w:rPr>
                               <w:t xml:space="preserve"> </w:t>
                             </w:r>
-                            <w:proofErr w:type="gramStart"/>
                             <w:r>
                               <w:rPr>
                                 <w:rFonts w:ascii="Alex Brush" w:hAnsi="Alex Brush" w:cs="Arial"/>
@@ -159,7 +158,6 @@
                               </w:rPr>
                               <w:t>name</w:t>
                             </w:r>
-                            <w:proofErr w:type="gramEnd"/>
                             <w:r>
                               <w:rPr>
                                 <w:rFonts w:ascii="Alex Brush" w:hAnsi="Alex Brush" w:cs="Arial"/>
@@ -237,7 +235,6 @@
                                 <w:szCs w:val="40"/>
                               </w:rPr>
                             </w:pPr>
-                            <w:proofErr w:type="gramStart"/>
                             <w:r>
                               <w:rPr>
                                 <w:rFonts w:ascii="Alex Brush" w:hAnsi="Alex Brush" w:cs="Arial"/>
@@ -254,7 +251,6 @@
                               </w:rPr>
                               <w:t>name</w:t>
                             </w:r>
-                            <w:proofErr w:type="gramEnd"/>
                             <w:r>
                               <w:rPr>
                                 <w:rFonts w:ascii="Alex Brush" w:hAnsi="Alex Brush" w:cs="Arial"/>
@@ -287,7 +283,6 @@
                               </w:rPr>
                               <w:t xml:space="preserve"> </w:t>
                             </w:r>
-                            <w:proofErr w:type="spellStart"/>
                             <w:r>
                               <w:rPr>
                                 <w:rFonts w:ascii="Alex Brush" w:hAnsi="Alex Brush" w:cs="Arial"/>
@@ -296,7 +291,6 @@
                               </w:rPr>
                               <w:t>loop.last</w:t>
                             </w:r>
-                            <w:proofErr w:type="spellEnd"/>
                             <w:r>
                               <w:rPr>
                                 <w:rFonts w:ascii="Alex Brush" w:hAnsi="Alex Brush" w:cs="Arial"/>
@@ -348,18 +342,8 @@
                                 <w:sz w:val="40"/>
                                 <w:szCs w:val="40"/>
                               </w:rPr>
-                              <w:t xml:space="preserve">{% </w:t>
-                            </w:r>
-                            <w:proofErr w:type="spellStart"/>
-                            <w:r>
-                              <w:rPr>
-                                <w:rFonts w:ascii="Alex Brush" w:hAnsi="Alex Brush" w:cs="Arial"/>
-                                <w:sz w:val="40"/>
-                                <w:szCs w:val="40"/>
-                              </w:rPr>
-                              <w:t>endfor</w:t>
-                            </w:r>
-                            <w:proofErr w:type="spellEnd"/>
+                              <w:t>{% endfor</w:t>
+                            </w:r>
                             <w:r>
                               <w:rPr>
                                 <w:rFonts w:ascii="Alex Brush" w:hAnsi="Alex Brush" w:cs="Arial"/>
@@ -475,7 +459,7 @@
                 <v:stroke joinstyle="miter"/>
                 <v:path gradientshapeok="t" o:connecttype="rect"/>
               </v:shapetype>
-              <v:shape id="Text Box 2" o:spid="_x0000_s1026" type="#_x0000_t202" style="position:absolute;margin-left:23.5pt;margin-top:4.5pt;width:396.45pt;height:206.5pt;rotation:90;flip:x;z-index:251661312;visibility:visible;mso-wrap-style:square;mso-width-percent:0;mso-height-percent:0;mso-wrap-distance-left:9pt;mso-wrap-distance-top:3.6pt;mso-wrap-distance-right:9pt;mso-wrap-distance-bottom:3.6pt;mso-position-horizontal:absolute;mso-position-horizontal-relative:margin;mso-position-vertical:absolute;mso-position-vertical-relative:text;mso-width-percent:0;mso-height-percent:0;mso-width-relative:margin;mso-height-relative:margin;v-text-anchor:middle" o:gfxdata="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" filled="f" stroked="f">
+              <v:shape id="Text Box 2" o:spid="_x0000_s1026" type="#_x0000_t202" style="position:absolute;margin-left:26.3pt;margin-top:4.5pt;width:396.45pt;height:206.5pt;rotation:90;flip:x;z-index:251661312;visibility:visible;mso-wrap-style:square;mso-width-percent:0;mso-height-percent:0;mso-wrap-distance-left:9pt;mso-wrap-distance-top:3.6pt;mso-wrap-distance-right:9pt;mso-wrap-distance-bottom:3.6pt;mso-position-horizontal:absolute;mso-position-horizontal-relative:margin;mso-position-vertical:absolute;mso-position-vertical-relative:text;mso-width-percent:0;mso-height-percent:0;mso-width-relative:margin;mso-height-relative:margin;v-text-anchor:middle" o:gfxdata="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" filled="f" stroked="f">
                 <v:textbox>
                   <w:txbxContent>
                     <w:p>
@@ -506,7 +490,6 @@
                         </w:rPr>
                         <w:t xml:space="preserve"> </w:t>
                       </w:r>
-                      <w:proofErr w:type="gramStart"/>
                       <w:r>
                         <w:rPr>
                           <w:rFonts w:ascii="Alex Brush" w:hAnsi="Alex Brush" w:cs="Arial"/>
@@ -539,7 +522,6 @@
                         </w:rPr>
                         <w:t>name</w:t>
                       </w:r>
-                      <w:proofErr w:type="gramEnd"/>
                       <w:r>
                         <w:rPr>
                           <w:rFonts w:ascii="Alex Brush" w:hAnsi="Alex Brush" w:cs="Arial"/>
@@ -617,7 +599,6 @@
                           <w:szCs w:val="40"/>
                         </w:rPr>
                       </w:pPr>
-                      <w:proofErr w:type="gramStart"/>
                       <w:r>
                         <w:rPr>
                           <w:rFonts w:ascii="Alex Brush" w:hAnsi="Alex Brush" w:cs="Arial"/>
@@ -634,7 +615,6 @@
                         </w:rPr>
                         <w:t>name</w:t>
                       </w:r>
-                      <w:proofErr w:type="gramEnd"/>
                       <w:r>
                         <w:rPr>
                           <w:rFonts w:ascii="Alex Brush" w:hAnsi="Alex Brush" w:cs="Arial"/>
@@ -667,7 +647,6 @@
                         </w:rPr>
                         <w:t xml:space="preserve"> </w:t>
                       </w:r>
-                      <w:proofErr w:type="spellStart"/>
                       <w:r>
                         <w:rPr>
                           <w:rFonts w:ascii="Alex Brush" w:hAnsi="Alex Brush" w:cs="Arial"/>
@@ -676,7 +655,6 @@
                         </w:rPr>
                         <w:t>loop.last</w:t>
                       </w:r>
-                      <w:proofErr w:type="spellEnd"/>
                       <w:r>
                         <w:rPr>
                           <w:rFonts w:ascii="Alex Brush" w:hAnsi="Alex Brush" w:cs="Arial"/>
@@ -728,18 +706,8 @@
                           <w:sz w:val="40"/>
                           <w:szCs w:val="40"/>
                         </w:rPr>
-                        <w:t xml:space="preserve">{% </w:t>
-                      </w:r>
-                      <w:proofErr w:type="spellStart"/>
-                      <w:r>
-                        <w:rPr>
-                          <w:rFonts w:ascii="Alex Brush" w:hAnsi="Alex Brush" w:cs="Arial"/>
-                          <w:sz w:val="40"/>
-                          <w:szCs w:val="40"/>
-                        </w:rPr>
-                        <w:t>endfor</w:t>
-                      </w:r>
-                      <w:proofErr w:type="spellEnd"/>
+                        <w:t>{% endfor</w:t>
+                      </w:r>
                       <w:r>
                         <w:rPr>
                           <w:rFonts w:ascii="Alex Brush" w:hAnsi="Alex Brush" w:cs="Arial"/>
@@ -940,10 +908,10 @@
         <mc:AlternateContent>
           <mc:Choice Requires="wps">
             <w:drawing>
-              <wp:anchor distT="45720" distB="45720" distL="114300" distR="114300" simplePos="0" relativeHeight="251663360" behindDoc="0" locked="0" layoutInCell="1" allowOverlap="1" wp14:anchorId="3FA62881" wp14:editId="5EBF87D4">
+              <wp:anchor distT="45720" distB="45720" distL="114300" distR="114300" simplePos="0" relativeHeight="251663360" behindDoc="0" locked="0" layoutInCell="1" allowOverlap="1" wp14:anchorId="3FA62881" wp14:editId="30F0B934">
                 <wp:simplePos x="0" y="0"/>
                 <wp:positionH relativeFrom="page">
-                  <wp:posOffset>-908050</wp:posOffset>
+                  <wp:posOffset>-822325</wp:posOffset>
                 </wp:positionH>
                 <wp:positionV relativeFrom="paragraph">
                   <wp:posOffset>298450</wp:posOffset>
@@ -1012,7 +980,6 @@
                                 <w:szCs w:val="22"/>
                               </w:rPr>
                             </w:pPr>
-                            <w:proofErr w:type="gramStart"/>
                             <w:r>
                               <w:rPr>
                                 <w:rFonts w:ascii="Alex Brush" w:hAnsi="Alex Brush"/>
@@ -1041,18 +1008,7 @@
                                 <w:sz w:val="22"/>
                                 <w:szCs w:val="22"/>
                               </w:rPr>
-                              <w:t>Rhode</w:t>
-                            </w:r>
-                            <w:proofErr w:type="gramEnd"/>
-                            <w:r>
-                              <w:rPr>
-                                <w:rFonts w:ascii="Alex Brush" w:hAnsi="Alex Brush"/>
-                                <w:b/>
-                                <w:bCs/>
-                                <w:sz w:val="22"/>
-                                <w:szCs w:val="22"/>
-                              </w:rPr>
-                              <w:t xml:space="preserve"> Island </w:t>
+                              <w:t xml:space="preserve">Rhode Island </w:t>
                             </w:r>
                             <w:r>
                               <w:rPr>
@@ -1082,7 +1038,7 @@
           </mc:Choice>
           <mc:Fallback>
             <w:pict>
-              <v:shape w14:anchorId="3FA62881" id="_x0000_s1027" type="#_x0000_t202" style="position:absolute;margin-left:-71.5pt;margin-top:23.5pt;width:189.45pt;height:39.55pt;rotation:90;flip:x;z-index:251663360;visibility:visible;mso-wrap-style:square;mso-width-percent:0;mso-height-percent:0;mso-wrap-distance-left:9pt;mso-wrap-distance-top:3.6pt;mso-wrap-distance-right:9pt;mso-wrap-distance-bottom:3.6pt;mso-position-horizontal:absolute;mso-position-horizontal-relative:page;mso-position-vertical:absolute;mso-position-vertical-relative:text;mso-width-percent:0;mso-height-percent:0;mso-width-relative:margin;mso-height-relative:margin;v-text-anchor:middle" o:gfxdata="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" filled="f" stroked="f">
+              <v:shape w14:anchorId="3FA62881" id="_x0000_s1027" type="#_x0000_t202" style="position:absolute;margin-left:-64.75pt;margin-top:23.5pt;width:189.45pt;height:39.55pt;rotation:90;flip:x;z-index:251663360;visibility:visible;mso-wrap-style:square;mso-width-percent:0;mso-height-percent:0;mso-wrap-distance-left:9pt;mso-wrap-distance-top:3.6pt;mso-wrap-distance-right:9pt;mso-wrap-distance-bottom:3.6pt;mso-position-horizontal:absolute;mso-position-horizontal-relative:page;mso-position-vertical:absolute;mso-position-vertical-relative:text;mso-width-percent:0;mso-height-percent:0;mso-width-relative:margin;mso-height-relative:margin;v-text-anchor:middle" o:gfxdata="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" filled="f" stroked="f">
                 <v:textbox>
                   <w:txbxContent>
                     <w:p>
@@ -1118,7 +1074,6 @@
                           <w:szCs w:val="22"/>
                         </w:rPr>
                       </w:pPr>
-                      <w:proofErr w:type="gramStart"/>
                       <w:r>
                         <w:rPr>
                           <w:rFonts w:ascii="Alex Brush" w:hAnsi="Alex Brush"/>
@@ -1147,18 +1102,7 @@
                           <w:sz w:val="22"/>
                           <w:szCs w:val="22"/>
                         </w:rPr>
-                        <w:t>Rhode</w:t>
-                      </w:r>
-                      <w:proofErr w:type="gramEnd"/>
-                      <w:r>
-                        <w:rPr>
-                          <w:rFonts w:ascii="Alex Brush" w:hAnsi="Alex Brush"/>
-                          <w:b/>
-                          <w:bCs/>
-                          <w:sz w:val="22"/>
-                          <w:szCs w:val="22"/>
-                        </w:rPr>
-                        <w:t xml:space="preserve"> Island </w:t>
+                        <w:t xml:space="preserve">Rhode Island </w:t>
                       </w:r>
                       <w:r>
                         <w:rPr>
@@ -2204,6 +2148,7 @@
     <w:rsid w:val="002E3D87"/>
     <w:rsid w:val="002F6604"/>
     <w:rsid w:val="00311FA4"/>
+    <w:rsid w:val="003329E0"/>
     <w:rsid w:val="003420D0"/>
     <w:rsid w:val="00354106"/>
     <w:rsid w:val="00386BC3"/>
@@ -2236,6 +2181,7 @@
     <w:rsid w:val="009B1D63"/>
     <w:rsid w:val="00A348DE"/>
     <w:rsid w:val="00B11B9D"/>
+    <w:rsid w:val="00B97D69"/>
     <w:rsid w:val="00BA3447"/>
     <w:rsid w:val="00BD60EE"/>
     <w:rsid w:val="00C03948"/>
@@ -2257,6 +2203,7 @@
     <w:rsid w:val="00EF0035"/>
     <w:rsid w:val="00EF3337"/>
     <w:rsid w:val="00F17C8C"/>
+    <w:rsid w:val="00F436E1"/>
     <w:rsid w:val="00F47812"/>
     <w:rsid w:val="00F907CE"/>
     <w:rsid w:val="00F91346"/>
@@ -2928,7 +2875,12 @@
 </file>
 
 <file path=customXml/item1.xml><?xml version="1.0" encoding="utf-8"?>
-<b:Sources xmlns:b="http://schemas.openxmlformats.org/officeDocument/2006/bibliography" xmlns="http://schemas.openxmlformats.org/officeDocument/2006/bibliography" SelectedStyle="/APASixthEditionOfficeOnline.xsl" StyleName="APA" Version="6"/>
+<?mso-contentType ?>
+<FormTemplates xmlns="http://schemas.microsoft.com/sharepoint/v3/contenttype/forms">
+  <Display>DocumentLibraryForm</Display>
+  <Edit>DocumentLibraryForm</Edit>
+  <New>DocumentLibraryForm</New>
+</FormTemplates>
 </file>
 
 <file path=customXml/item2.xml><?xml version="1.0" encoding="utf-8"?>
@@ -2952,12 +2904,7 @@
 </file>
 
 <file path=customXml/item3.xml><?xml version="1.0" encoding="utf-8"?>
-<?mso-contentType ?>
-<FormTemplates xmlns="http://schemas.microsoft.com/sharepoint/v3/contenttype/forms">
-  <Display>DocumentLibraryForm</Display>
-  <Edit>DocumentLibraryForm</Edit>
-  <New>DocumentLibraryForm</New>
-</FormTemplates>
+<b:Sources xmlns:b="http://schemas.openxmlformats.org/officeDocument/2006/bibliography" xmlns="http://schemas.openxmlformats.org/officeDocument/2006/bibliography" SelectedStyle="/APASixthEditionOfficeOnline.xsl" StyleName="APA" Version="6"/>
 </file>
 
 <file path=customXml/item4.xml><?xml version="1.0" encoding="utf-8"?>
@@ -3261,9 +3208,9 @@
 </file>
 
 <file path=customXml/itemProps1.xml><?xml version="1.0" encoding="utf-8"?>
-<ds:datastoreItem xmlns:ds="http://schemas.openxmlformats.org/officeDocument/2006/customXml" ds:itemID="{88A51025-756F-45B1-8E22-EE862B7723FD}">
+<ds:datastoreItem xmlns:ds="http://schemas.openxmlformats.org/officeDocument/2006/customXml" ds:itemID="{3D38D179-F73C-473D-ADD3-F3669ABFE33B}">
   <ds:schemaRefs>
-    <ds:schemaRef ds:uri="http://schemas.openxmlformats.org/officeDocument/2006/bibliography"/>
+    <ds:schemaRef ds:uri="http://schemas.microsoft.com/sharepoint/v3/contenttype/forms"/>
   </ds:schemaRefs>
 </ds:datastoreItem>
 </file>
@@ -3281,9 +3228,9 @@
 </file>
 
 <file path=customXml/itemProps3.xml><?xml version="1.0" encoding="utf-8"?>
-<ds:datastoreItem xmlns:ds="http://schemas.openxmlformats.org/officeDocument/2006/customXml" ds:itemID="{3D38D179-F73C-473D-ADD3-F3669ABFE33B}">
+<ds:datastoreItem xmlns:ds="http://schemas.openxmlformats.org/officeDocument/2006/customXml" ds:itemID="{88A51025-756F-45B1-8E22-EE862B7723FD}">
   <ds:schemaRefs>
-    <ds:schemaRef ds:uri="http://schemas.microsoft.com/sharepoint/v3/contenttype/forms"/>
+    <ds:schemaRef ds:uri="http://schemas.openxmlformats.org/officeDocument/2006/bibliography"/>
   </ds:schemaRefs>
 </ds:datastoreItem>
 </file>

</xml_diff>